<commit_message>
Se completo el documento explicativo SEO. Se modificaron algunas descripciones y keywords de las paginas para que sean acorde al SEO. Agregamos SASS a todos los sitios excepto contacto.html
</commit_message>
<xml_diff>
--- a/SEO_Documento_Explicativo.docx
+++ b/SEO_Documento_Explicativo.docx
@@ -33,16 +33,26 @@
       <w:pPr>
         <w:spacing w:line="480" w:lineRule="auto"/>
         <w:rPr>
+          <w:lang w:val="es-ES"/>
+        </w:rPr>
+      </w:pPr>
+      <w:bookmarkStart w:id="0" w:name="_GoBack"/>
+      <w:bookmarkEnd w:id="0"/>
+    </w:p>
+    <w:p>
+      <w:pPr>
+        <w:spacing w:line="480" w:lineRule="auto"/>
+        <w:rPr>
           <w:rStyle w:val="Textoennegrita"/>
           <w:i/>
-          <w:sz w:val="24"/>
+          <w:sz w:val="28"/>
         </w:rPr>
       </w:pPr>
       <w:r>
         <w:rPr>
           <w:rStyle w:val="Textoennegrita"/>
           <w:i/>
-          <w:sz w:val="24"/>
+          <w:sz w:val="28"/>
         </w:rPr>
         <w:t>Index.html</w:t>
       </w:r>
@@ -189,7 +199,6 @@
         <w:t>En esta página, solo colocaremos el nombre del sitio</w:t>
       </w:r>
     </w:p>
-    <w:p/>
     <w:p>
       <w:pPr>
         <w:pStyle w:val="Subttulo"/>
@@ -207,13 +216,7 @@
         <w:rPr>
           <w:rStyle w:val="Textoennegrita"/>
         </w:rPr>
-        <w:t>Descripción</w:t>
-      </w:r>
-      <w:r>
-        <w:rPr>
-          <w:rStyle w:val="Textoennegrita"/>
-        </w:rPr>
-        <w:t>:</w:t>
+        <w:t>Descripción:</w:t>
       </w:r>
     </w:p>
     <w:p>
@@ -442,7 +445,6 @@
         <w:t xml:space="preserve"> describimos nuestro sitio indicando y además le indicamos un breve resumen del contenido del sitio, con el fin de informarle al usuario sobre el sitio antes de acceder.</w:t>
       </w:r>
     </w:p>
-    <w:p/>
     <w:p>
       <w:pPr>
         <w:pStyle w:val="Subttulo"/>
@@ -460,13 +462,7 @@
         <w:rPr>
           <w:rStyle w:val="Textoennegrita"/>
         </w:rPr>
-        <w:t>Palabras claves</w:t>
-      </w:r>
-      <w:r>
-        <w:rPr>
-          <w:rStyle w:val="Textoennegrita"/>
-        </w:rPr>
-        <w:t>:</w:t>
+        <w:t>Palabras claves:</w:t>
       </w:r>
     </w:p>
     <w:p>
@@ -482,11 +478,9 @@
       <w:r>
         <w:t xml:space="preserve">En esta página, añadimos </w:t>
       </w:r>
-      <w:proofErr w:type="gramStart"/>
-      <w:r>
-        <w:t>la siguientes palabras claves</w:t>
-      </w:r>
-      <w:proofErr w:type="gramEnd"/>
+      <w:r>
+        <w:t>las siguientes palabras claves</w:t>
+      </w:r>
       <w:r>
         <w:t>:</w:t>
       </w:r>
@@ -658,26 +652,19 @@
       <w:r>
         <w:t xml:space="preserve">, agregamos palabras claves a nuestros sitios. Elegimos estas palabras ya que son las </w:t>
       </w:r>
-      <w:proofErr w:type="spellStart"/>
-      <w:proofErr w:type="gramStart"/>
-      <w:r>
-        <w:t>mas</w:t>
-      </w:r>
-      <w:proofErr w:type="spellEnd"/>
-      <w:proofErr w:type="gramEnd"/>
+      <w:r>
+        <w:t>más</w:t>
+      </w:r>
       <w:r>
         <w:t xml:space="preserve"> relevantes y las que contiene en esta </w:t>
       </w:r>
-      <w:proofErr w:type="spellStart"/>
-      <w:r>
-        <w:t>pagina</w:t>
-      </w:r>
-      <w:proofErr w:type="spellEnd"/>
+      <w:r>
+        <w:t>página</w:t>
+      </w:r>
       <w:r>
         <w:t>.</w:t>
       </w:r>
     </w:p>
-    <w:p/>
     <w:p>
       <w:pPr>
         <w:pStyle w:val="Subttulo"/>
@@ -695,13 +682,7 @@
         <w:rPr>
           <w:rStyle w:val="Textoennegrita"/>
         </w:rPr>
-        <w:t>Encabezados</w:t>
-      </w:r>
-      <w:r>
-        <w:rPr>
-          <w:rStyle w:val="Textoennegrita"/>
-        </w:rPr>
-        <w:t>:</w:t>
+        <w:t>Encabezados:</w:t>
       </w:r>
     </w:p>
     <w:p>
@@ -713,11 +694,9 @@
       <w:r>
         <w:t xml:space="preserve">Cada página que tenemos en nuestro sitio tiene un encabezado. En esta </w:t>
       </w:r>
-      <w:proofErr w:type="spellStart"/>
-      <w:r>
-        <w:t>pagina</w:t>
-      </w:r>
-      <w:proofErr w:type="spellEnd"/>
+      <w:r>
+        <w:t>página</w:t>
+      </w:r>
       <w:r>
         <w:t>, tenemos el siguiente:</w:t>
       </w:r>
@@ -1035,26 +1014,51 @@
       <w:r>
         <w:t xml:space="preserve">Usaremos h1 para los títulos principales de cada </w:t>
       </w:r>
+      <w:r>
+        <w:t>página</w:t>
+      </w:r>
+      <w:r>
+        <w:t xml:space="preserve">. Daremos la bienvenida a nuestro visitante con este </w:t>
+      </w:r>
+      <w:r>
+        <w:t>título</w:t>
+      </w:r>
+      <w:r>
+        <w:t>, añadimos también una animación de inicio.</w:t>
+      </w:r>
+    </w:p>
+    <w:p/>
+    <w:p>
+      <w:pPr>
+        <w:spacing w:line="480" w:lineRule="auto"/>
+        <w:rPr>
+          <w:rStyle w:val="Textoennegrita"/>
+          <w:i/>
+          <w:sz w:val="28"/>
+        </w:rPr>
+      </w:pPr>
       <w:proofErr w:type="spellStart"/>
       <w:proofErr w:type="gramStart"/>
       <w:r>
-        <w:t>pagina</w:t>
-      </w:r>
-      <w:proofErr w:type="spellEnd"/>
+        <w:rPr>
+          <w:rStyle w:val="Textoennegrita"/>
+          <w:i/>
+          <w:sz w:val="28"/>
+        </w:rPr>
+        <w:lastRenderedPageBreak/>
+        <w:t>pages</w:t>
+      </w:r>
+      <w:proofErr w:type="spellEnd"/>
+      <w:r>
+        <w:rPr>
+          <w:rStyle w:val="Textoennegrita"/>
+          <w:i/>
+          <w:sz w:val="28"/>
+        </w:rPr>
+        <w:t>/conocenos.html</w:t>
+      </w:r>
       <w:proofErr w:type="gramEnd"/>
-      <w:r>
-        <w:t xml:space="preserve">. Daremos la bienvenida a nuestro visitante con este </w:t>
-      </w:r>
-      <w:proofErr w:type="spellStart"/>
-      <w:r>
-        <w:t>titulo</w:t>
-      </w:r>
-      <w:proofErr w:type="spellEnd"/>
-      <w:r>
-        <w:t>, añadimos también una animación de inicio.</w:t>
-      </w:r>
-    </w:p>
-    <w:p/>
+    </w:p>
     <w:p>
       <w:pPr>
         <w:pStyle w:val="Subttulo"/>
@@ -1072,13 +1076,177 @@
         <w:rPr>
           <w:rStyle w:val="Textoennegrita"/>
         </w:rPr>
-        <w:t>Imágenes</w:t>
-      </w:r>
-      <w:r>
+        <w:t>Titulo:</w:t>
+      </w:r>
+    </w:p>
+    <w:p>
+      <w:pPr>
+        <w:pStyle w:val="Subttulo"/>
+        <w:spacing w:line="276" w:lineRule="auto"/>
+        <w:ind w:left="284"/>
+      </w:pPr>
+      <w:r>
+        <w:t>Mo</w:t>
+      </w:r>
+      <w:r>
+        <w:t>dificamos el título de la página</w:t>
+      </w:r>
+    </w:p>
+    <w:p>
+      <w:pPr>
+        <w:shd w:val="clear" w:color="auto" w:fill="1E1E1E"/>
+        <w:spacing w:after="0" w:line="285" w:lineRule="atLeast"/>
+        <w:ind w:left="426"/>
+        <w:rPr>
+          <w:rFonts w:ascii="Consolas" w:eastAsia="Times New Roman" w:hAnsi="Consolas" w:cs="Times New Roman"/>
+          <w:color w:val="D4D4D4"/>
+          <w:sz w:val="21"/>
+          <w:szCs w:val="21"/>
+          <w:lang w:eastAsia="es-AR"/>
+        </w:rPr>
+      </w:pPr>
+      <w:r>
+        <w:rPr>
+          <w:rFonts w:ascii="Consolas" w:eastAsia="Times New Roman" w:hAnsi="Consolas" w:cs="Times New Roman"/>
+          <w:color w:val="808080"/>
+          <w:sz w:val="21"/>
+          <w:szCs w:val="21"/>
+          <w:lang w:eastAsia="es-AR"/>
+        </w:rPr>
+        <w:t>&lt;</w:t>
+      </w:r>
+      <w:proofErr w:type="spellStart"/>
+      <w:proofErr w:type="gramStart"/>
+      <w:r>
+        <w:rPr>
+          <w:rFonts w:ascii="Consolas" w:eastAsia="Times New Roman" w:hAnsi="Consolas" w:cs="Times New Roman"/>
+          <w:color w:val="569CD6"/>
+          <w:sz w:val="21"/>
+          <w:szCs w:val="21"/>
+          <w:lang w:eastAsia="es-AR"/>
+        </w:rPr>
+        <w:t>title</w:t>
+      </w:r>
+      <w:proofErr w:type="spellEnd"/>
+      <w:r>
+        <w:rPr>
+          <w:rFonts w:ascii="Consolas" w:eastAsia="Times New Roman" w:hAnsi="Consolas" w:cs="Times New Roman"/>
+          <w:color w:val="808080"/>
+          <w:sz w:val="21"/>
+          <w:szCs w:val="21"/>
+          <w:lang w:eastAsia="es-AR"/>
+        </w:rPr>
+        <w:t>&gt;</w:t>
+      </w:r>
+      <w:proofErr w:type="gramEnd"/>
+      <w:r>
+        <w:rPr>
+          <w:rFonts w:ascii="Consolas" w:eastAsia="Times New Roman" w:hAnsi="Consolas" w:cs="Times New Roman"/>
+          <w:color w:val="D4D4D4"/>
+          <w:sz w:val="21"/>
+          <w:szCs w:val="21"/>
+          <w:lang w:eastAsia="es-AR"/>
+        </w:rPr>
+        <w:t xml:space="preserve">Bodegas Santa </w:t>
+      </w:r>
+      <w:proofErr w:type="spellStart"/>
+      <w:r>
+        <w:rPr>
+          <w:rFonts w:ascii="Consolas" w:eastAsia="Times New Roman" w:hAnsi="Consolas" w:cs="Times New Roman"/>
+          <w:color w:val="D4D4D4"/>
+          <w:sz w:val="21"/>
+          <w:szCs w:val="21"/>
+          <w:lang w:eastAsia="es-AR"/>
+        </w:rPr>
+        <w:t>Melody</w:t>
+      </w:r>
+      <w:proofErr w:type="spellEnd"/>
+      <w:r>
+        <w:rPr>
+          <w:rFonts w:ascii="Consolas" w:eastAsia="Times New Roman" w:hAnsi="Consolas" w:cs="Times New Roman"/>
+          <w:color w:val="D4D4D4"/>
+          <w:sz w:val="21"/>
+          <w:szCs w:val="21"/>
+          <w:lang w:eastAsia="es-AR"/>
+        </w:rPr>
+        <w:t xml:space="preserve"> | </w:t>
+      </w:r>
+      <w:proofErr w:type="spellStart"/>
+      <w:r>
+        <w:rPr>
+          <w:rFonts w:ascii="Consolas" w:eastAsia="Times New Roman" w:hAnsi="Consolas" w:cs="Times New Roman"/>
+          <w:color w:val="D4D4D4"/>
+          <w:sz w:val="21"/>
+          <w:szCs w:val="21"/>
+          <w:lang w:eastAsia="es-AR"/>
+        </w:rPr>
+        <w:t>Conocenos</w:t>
+      </w:r>
+      <w:proofErr w:type="spellEnd"/>
+      <w:r>
+        <w:rPr>
+          <w:rFonts w:ascii="Consolas" w:eastAsia="Times New Roman" w:hAnsi="Consolas" w:cs="Times New Roman"/>
+          <w:color w:val="808080"/>
+          <w:sz w:val="21"/>
+          <w:szCs w:val="21"/>
+          <w:lang w:eastAsia="es-AR"/>
+        </w:rPr>
+        <w:t>&lt;/</w:t>
+      </w:r>
+      <w:proofErr w:type="spellStart"/>
+      <w:r>
+        <w:rPr>
+          <w:rFonts w:ascii="Consolas" w:eastAsia="Times New Roman" w:hAnsi="Consolas" w:cs="Times New Roman"/>
+          <w:color w:val="569CD6"/>
+          <w:sz w:val="21"/>
+          <w:szCs w:val="21"/>
+          <w:lang w:eastAsia="es-AR"/>
+        </w:rPr>
+        <w:t>title</w:t>
+      </w:r>
+      <w:proofErr w:type="spellEnd"/>
+      <w:r>
+        <w:rPr>
+          <w:rFonts w:ascii="Consolas" w:eastAsia="Times New Roman" w:hAnsi="Consolas" w:cs="Times New Roman"/>
+          <w:color w:val="808080"/>
+          <w:sz w:val="21"/>
+          <w:szCs w:val="21"/>
+          <w:lang w:eastAsia="es-AR"/>
+        </w:rPr>
+        <w:t>&gt;</w:t>
+      </w:r>
+    </w:p>
+    <w:p>
+      <w:pPr>
+        <w:pStyle w:val="Subttulo"/>
+        <w:spacing w:before="240"/>
+        <w:ind w:left="284"/>
+      </w:pPr>
+      <w:r>
+        <w:t>Colocamos una barra y el nombre de la página</w:t>
+      </w:r>
+      <w:r>
+        <w:t xml:space="preserve"> </w:t>
+      </w:r>
+    </w:p>
+    <w:p>
+      <w:pPr>
+        <w:pStyle w:val="Subttulo"/>
+        <w:numPr>
+          <w:ilvl w:val="0"/>
+          <w:numId w:val="1"/>
+        </w:numPr>
+        <w:spacing w:line="276" w:lineRule="auto"/>
+        <w:ind w:left="284" w:hanging="283"/>
         <w:rPr>
           <w:rStyle w:val="Textoennegrita"/>
         </w:rPr>
-        <w:t>:</w:t>
+      </w:pPr>
+      <w:r>
+        <w:rPr>
+          <w:rStyle w:val="Textoennegrita"/>
+        </w:rPr>
+        <w:t>Descripción:</w:t>
       </w:r>
     </w:p>
     <w:p>
@@ -1090,33 +1258,2716 @@
         </w:numPr>
         <w:spacing w:line="276" w:lineRule="auto"/>
         <w:ind w:left="284"/>
-        <w:rPr>
-          <w:u w:val="single"/>
-        </w:rPr>
-      </w:pPr>
-      <w:r>
-        <w:t>Se realizaron la optimización de las imágenes</w:t>
-      </w:r>
-      <w:r>
-        <w:t xml:space="preserve"> de esta </w:t>
-      </w:r>
-      <w:proofErr w:type="spellStart"/>
+      </w:pPr>
+      <w:r>
+        <w:t>Colocamos la siguiente descripción:</w:t>
+      </w:r>
+    </w:p>
+    <w:p>
+      <w:pPr>
+        <w:shd w:val="clear" w:color="auto" w:fill="1E1E1E"/>
+        <w:spacing w:after="0" w:line="285" w:lineRule="atLeast"/>
+        <w:ind w:left="426"/>
+        <w:rPr>
+          <w:rFonts w:ascii="Consolas" w:eastAsia="Times New Roman" w:hAnsi="Consolas" w:cs="Times New Roman"/>
+          <w:color w:val="D4D4D4"/>
+          <w:sz w:val="21"/>
+          <w:szCs w:val="21"/>
+          <w:lang w:eastAsia="es-AR"/>
+        </w:rPr>
+      </w:pPr>
+      <w:r>
+        <w:rPr>
+          <w:rFonts w:ascii="Consolas" w:eastAsia="Times New Roman" w:hAnsi="Consolas" w:cs="Times New Roman"/>
+          <w:color w:val="808080"/>
+          <w:sz w:val="21"/>
+          <w:szCs w:val="21"/>
+          <w:lang w:eastAsia="es-AR"/>
+        </w:rPr>
+        <w:t>&lt;</w:t>
+      </w:r>
+      <w:r>
+        <w:rPr>
+          <w:rFonts w:ascii="Consolas" w:eastAsia="Times New Roman" w:hAnsi="Consolas" w:cs="Times New Roman"/>
+          <w:color w:val="569CD6"/>
+          <w:sz w:val="21"/>
+          <w:szCs w:val="21"/>
+          <w:lang w:eastAsia="es-AR"/>
+        </w:rPr>
+        <w:t>meta</w:t>
+      </w:r>
+      <w:r>
+        <w:rPr>
+          <w:rFonts w:ascii="Consolas" w:eastAsia="Times New Roman" w:hAnsi="Consolas" w:cs="Times New Roman"/>
+          <w:color w:val="D4D4D4"/>
+          <w:sz w:val="21"/>
+          <w:szCs w:val="21"/>
+          <w:lang w:eastAsia="es-AR"/>
+        </w:rPr>
+        <w:t xml:space="preserve"> </w:t>
+      </w:r>
+      <w:proofErr w:type="spellStart"/>
+      <w:r>
+        <w:rPr>
+          <w:rFonts w:ascii="Consolas" w:eastAsia="Times New Roman" w:hAnsi="Consolas" w:cs="Times New Roman"/>
+          <w:color w:val="9CDCFE"/>
+          <w:sz w:val="21"/>
+          <w:szCs w:val="21"/>
+          <w:lang w:eastAsia="es-AR"/>
+        </w:rPr>
+        <w:t>name</w:t>
+      </w:r>
+      <w:proofErr w:type="spellEnd"/>
+      <w:r>
+        <w:rPr>
+          <w:rFonts w:ascii="Consolas" w:eastAsia="Times New Roman" w:hAnsi="Consolas" w:cs="Times New Roman"/>
+          <w:color w:val="D4D4D4"/>
+          <w:sz w:val="21"/>
+          <w:szCs w:val="21"/>
+          <w:lang w:eastAsia="es-AR"/>
+        </w:rPr>
+        <w:t>=</w:t>
+      </w:r>
+      <w:r>
+        <w:rPr>
+          <w:rFonts w:ascii="Consolas" w:eastAsia="Times New Roman" w:hAnsi="Consolas" w:cs="Times New Roman"/>
+          <w:color w:val="CE9178"/>
+          <w:sz w:val="21"/>
+          <w:szCs w:val="21"/>
+          <w:lang w:eastAsia="es-AR"/>
+        </w:rPr>
+        <w:t>"</w:t>
+      </w:r>
+      <w:proofErr w:type="spellStart"/>
+      <w:r>
+        <w:rPr>
+          <w:rFonts w:ascii="Consolas" w:eastAsia="Times New Roman" w:hAnsi="Consolas" w:cs="Times New Roman"/>
+          <w:color w:val="CE9178"/>
+          <w:sz w:val="21"/>
+          <w:szCs w:val="21"/>
+          <w:lang w:eastAsia="es-AR"/>
+        </w:rPr>
+        <w:t>description</w:t>
+      </w:r>
+      <w:proofErr w:type="spellEnd"/>
+      <w:r>
+        <w:rPr>
+          <w:rFonts w:ascii="Consolas" w:eastAsia="Times New Roman" w:hAnsi="Consolas" w:cs="Times New Roman"/>
+          <w:color w:val="CE9178"/>
+          <w:sz w:val="21"/>
+          <w:szCs w:val="21"/>
+          <w:lang w:eastAsia="es-AR"/>
+        </w:rPr>
+        <w:t>"</w:t>
+      </w:r>
+      <w:r>
+        <w:rPr>
+          <w:rFonts w:ascii="Consolas" w:eastAsia="Times New Roman" w:hAnsi="Consolas" w:cs="Times New Roman"/>
+          <w:color w:val="D4D4D4"/>
+          <w:sz w:val="21"/>
+          <w:szCs w:val="21"/>
+          <w:lang w:eastAsia="es-AR"/>
+        </w:rPr>
+        <w:t xml:space="preserve"> </w:t>
+      </w:r>
+      <w:proofErr w:type="spellStart"/>
+      <w:r>
+        <w:rPr>
+          <w:rFonts w:ascii="Consolas" w:eastAsia="Times New Roman" w:hAnsi="Consolas" w:cs="Times New Roman"/>
+          <w:color w:val="9CDCFE"/>
+          <w:sz w:val="21"/>
+          <w:szCs w:val="21"/>
+          <w:lang w:eastAsia="es-AR"/>
+        </w:rPr>
+        <w:t>content</w:t>
+      </w:r>
+      <w:proofErr w:type="spellEnd"/>
+      <w:r>
+        <w:rPr>
+          <w:rFonts w:ascii="Consolas" w:eastAsia="Times New Roman" w:hAnsi="Consolas" w:cs="Times New Roman"/>
+          <w:color w:val="D4D4D4"/>
+          <w:sz w:val="21"/>
+          <w:szCs w:val="21"/>
+          <w:lang w:eastAsia="es-AR"/>
+        </w:rPr>
+        <w:t>=</w:t>
+      </w:r>
+      <w:r>
+        <w:rPr>
+          <w:rFonts w:ascii="Consolas" w:eastAsia="Times New Roman" w:hAnsi="Consolas" w:cs="Times New Roman"/>
+          <w:color w:val="CE9178"/>
+          <w:sz w:val="21"/>
+          <w:szCs w:val="21"/>
+          <w:lang w:eastAsia="es-AR"/>
+        </w:rPr>
+        <w:t xml:space="preserve">"Sitio de Bodegas de Vinos. En esta </w:t>
+      </w:r>
+      <w:proofErr w:type="spellStart"/>
+      <w:r>
+        <w:rPr>
+          <w:rFonts w:ascii="Consolas" w:eastAsia="Times New Roman" w:hAnsi="Consolas" w:cs="Times New Roman"/>
+          <w:color w:val="CE9178"/>
+          <w:sz w:val="21"/>
+          <w:szCs w:val="21"/>
+          <w:lang w:eastAsia="es-AR"/>
+        </w:rPr>
+        <w:t>seccion</w:t>
+      </w:r>
+      <w:proofErr w:type="spellEnd"/>
+      <w:r>
+        <w:rPr>
+          <w:rFonts w:ascii="Consolas" w:eastAsia="Times New Roman" w:hAnsi="Consolas" w:cs="Times New Roman"/>
+          <w:color w:val="CE9178"/>
+          <w:sz w:val="21"/>
+          <w:szCs w:val="21"/>
+          <w:lang w:eastAsia="es-AR"/>
+        </w:rPr>
+        <w:t xml:space="preserve"> les contaremos sobre nuestro comienzos y quienes son parte de nuestro equipo. Le invitamos a conocer Santa </w:t>
+      </w:r>
+      <w:proofErr w:type="spellStart"/>
+      <w:r>
+        <w:rPr>
+          <w:rFonts w:ascii="Consolas" w:eastAsia="Times New Roman" w:hAnsi="Consolas" w:cs="Times New Roman"/>
+          <w:color w:val="CE9178"/>
+          <w:sz w:val="21"/>
+          <w:szCs w:val="21"/>
+          <w:lang w:eastAsia="es-AR"/>
+        </w:rPr>
+        <w:t>Melody</w:t>
+      </w:r>
+      <w:proofErr w:type="spellEnd"/>
+      <w:r>
+        <w:rPr>
+          <w:rFonts w:ascii="Consolas" w:eastAsia="Times New Roman" w:hAnsi="Consolas" w:cs="Times New Roman"/>
+          <w:color w:val="CE9178"/>
+          <w:sz w:val="21"/>
+          <w:szCs w:val="21"/>
+          <w:lang w:eastAsia="es-AR"/>
+        </w:rPr>
+        <w:t>."</w:t>
+      </w:r>
+      <w:r>
+        <w:rPr>
+          <w:rFonts w:ascii="Consolas" w:eastAsia="Times New Roman" w:hAnsi="Consolas" w:cs="Times New Roman"/>
+          <w:color w:val="808080"/>
+          <w:sz w:val="21"/>
+          <w:szCs w:val="21"/>
+          <w:lang w:eastAsia="es-AR"/>
+        </w:rPr>
+        <w:t>&gt;</w:t>
+      </w:r>
+    </w:p>
+    <w:p>
+      <w:pPr>
+        <w:pStyle w:val="Subttulo"/>
+        <w:spacing w:before="240" w:line="360" w:lineRule="auto"/>
+        <w:ind w:left="284"/>
+      </w:pPr>
+      <w:r>
+        <w:t xml:space="preserve">Mediante la etiqueta meta y el atributo </w:t>
+      </w:r>
+      <w:proofErr w:type="spellStart"/>
+      <w:r>
+        <w:t>description</w:t>
+      </w:r>
+      <w:proofErr w:type="spellEnd"/>
+      <w:r>
+        <w:t xml:space="preserve"> describimos nuestro sitio indicando y además le indicamos un breve resumen del contenido del sitio, con el fin de informarle al usuario sobre el sitio antes de acceder.</w:t>
+      </w:r>
+    </w:p>
+    <w:p>
+      <w:pPr>
+        <w:pStyle w:val="Subttulo"/>
+        <w:numPr>
+          <w:ilvl w:val="0"/>
+          <w:numId w:val="1"/>
+        </w:numPr>
+        <w:spacing w:line="276" w:lineRule="auto"/>
+        <w:ind w:left="284" w:hanging="283"/>
+        <w:rPr>
+          <w:rStyle w:val="Textoennegrita"/>
+        </w:rPr>
+      </w:pPr>
+      <w:r>
+        <w:rPr>
+          <w:rStyle w:val="Textoennegrita"/>
+        </w:rPr>
+        <w:t>Palabras claves:</w:t>
+      </w:r>
+    </w:p>
+    <w:p>
+      <w:pPr>
+        <w:pStyle w:val="Subttulo"/>
+        <w:numPr>
+          <w:ilvl w:val="0"/>
+          <w:numId w:val="0"/>
+        </w:numPr>
+        <w:spacing w:line="276" w:lineRule="auto"/>
+        <w:ind w:left="284"/>
+      </w:pPr>
+      <w:r>
+        <w:t xml:space="preserve">En esta página, añadimos </w:t>
+      </w:r>
+      <w:r>
+        <w:t>las siguientes palabras claves</w:t>
+      </w:r>
+      <w:r>
+        <w:t>:</w:t>
+      </w:r>
+    </w:p>
+    <w:p>
+      <w:pPr>
+        <w:shd w:val="clear" w:color="auto" w:fill="1E1E1E"/>
+        <w:spacing w:after="0" w:line="285" w:lineRule="atLeast"/>
+        <w:ind w:left="426"/>
+        <w:rPr>
+          <w:rFonts w:ascii="Consolas" w:eastAsia="Times New Roman" w:hAnsi="Consolas" w:cs="Times New Roman"/>
+          <w:color w:val="D4D4D4"/>
+          <w:sz w:val="21"/>
+          <w:szCs w:val="21"/>
+          <w:lang w:eastAsia="es-AR"/>
+        </w:rPr>
+      </w:pPr>
+      <w:r>
+        <w:rPr>
+          <w:rFonts w:ascii="Consolas" w:eastAsia="Times New Roman" w:hAnsi="Consolas" w:cs="Times New Roman"/>
+          <w:color w:val="808080"/>
+          <w:sz w:val="21"/>
+          <w:szCs w:val="21"/>
+          <w:lang w:eastAsia="es-AR"/>
+        </w:rPr>
+        <w:t>&lt;</w:t>
+      </w:r>
+      <w:r>
+        <w:rPr>
+          <w:rFonts w:ascii="Consolas" w:eastAsia="Times New Roman" w:hAnsi="Consolas" w:cs="Times New Roman"/>
+          <w:color w:val="569CD6"/>
+          <w:sz w:val="21"/>
+          <w:szCs w:val="21"/>
+          <w:lang w:eastAsia="es-AR"/>
+        </w:rPr>
+        <w:t>meta</w:t>
+      </w:r>
+      <w:r>
+        <w:rPr>
+          <w:rFonts w:ascii="Consolas" w:eastAsia="Times New Roman" w:hAnsi="Consolas" w:cs="Times New Roman"/>
+          <w:color w:val="D4D4D4"/>
+          <w:sz w:val="21"/>
+          <w:szCs w:val="21"/>
+          <w:lang w:eastAsia="es-AR"/>
+        </w:rPr>
+        <w:t xml:space="preserve"> </w:t>
+      </w:r>
+      <w:proofErr w:type="spellStart"/>
+      <w:r>
+        <w:rPr>
+          <w:rFonts w:ascii="Consolas" w:eastAsia="Times New Roman" w:hAnsi="Consolas" w:cs="Times New Roman"/>
+          <w:color w:val="9CDCFE"/>
+          <w:sz w:val="21"/>
+          <w:szCs w:val="21"/>
+          <w:lang w:eastAsia="es-AR"/>
+        </w:rPr>
+        <w:t>name</w:t>
+      </w:r>
+      <w:proofErr w:type="spellEnd"/>
+      <w:r>
+        <w:rPr>
+          <w:rFonts w:ascii="Consolas" w:eastAsia="Times New Roman" w:hAnsi="Consolas" w:cs="Times New Roman"/>
+          <w:color w:val="D4D4D4"/>
+          <w:sz w:val="21"/>
+          <w:szCs w:val="21"/>
+          <w:lang w:eastAsia="es-AR"/>
+        </w:rPr>
+        <w:t>=</w:t>
+      </w:r>
+      <w:r>
+        <w:rPr>
+          <w:rFonts w:ascii="Consolas" w:eastAsia="Times New Roman" w:hAnsi="Consolas" w:cs="Times New Roman"/>
+          <w:color w:val="CE9178"/>
+          <w:sz w:val="21"/>
+          <w:szCs w:val="21"/>
+          <w:lang w:eastAsia="es-AR"/>
+        </w:rPr>
+        <w:t>"</w:t>
+      </w:r>
+      <w:proofErr w:type="spellStart"/>
+      <w:r>
+        <w:rPr>
+          <w:rFonts w:ascii="Consolas" w:eastAsia="Times New Roman" w:hAnsi="Consolas" w:cs="Times New Roman"/>
+          <w:color w:val="CE9178"/>
+          <w:sz w:val="21"/>
+          <w:szCs w:val="21"/>
+          <w:lang w:eastAsia="es-AR"/>
+        </w:rPr>
+        <w:t>keywords</w:t>
+      </w:r>
+      <w:proofErr w:type="spellEnd"/>
+      <w:r>
+        <w:rPr>
+          <w:rFonts w:ascii="Consolas" w:eastAsia="Times New Roman" w:hAnsi="Consolas" w:cs="Times New Roman"/>
+          <w:color w:val="CE9178"/>
+          <w:sz w:val="21"/>
+          <w:szCs w:val="21"/>
+          <w:lang w:eastAsia="es-AR"/>
+        </w:rPr>
+        <w:t>"</w:t>
+      </w:r>
+      <w:r>
+        <w:rPr>
+          <w:rFonts w:ascii="Consolas" w:eastAsia="Times New Roman" w:hAnsi="Consolas" w:cs="Times New Roman"/>
+          <w:color w:val="D4D4D4"/>
+          <w:sz w:val="21"/>
+          <w:szCs w:val="21"/>
+          <w:lang w:eastAsia="es-AR"/>
+        </w:rPr>
+        <w:t xml:space="preserve">  </w:t>
+      </w:r>
+      <w:proofErr w:type="spellStart"/>
+      <w:r>
+        <w:rPr>
+          <w:rFonts w:ascii="Consolas" w:eastAsia="Times New Roman" w:hAnsi="Consolas" w:cs="Times New Roman"/>
+          <w:color w:val="9CDCFE"/>
+          <w:sz w:val="21"/>
+          <w:szCs w:val="21"/>
+          <w:lang w:eastAsia="es-AR"/>
+        </w:rPr>
+        <w:t>content</w:t>
+      </w:r>
+      <w:proofErr w:type="spellEnd"/>
+      <w:r>
+        <w:rPr>
+          <w:rFonts w:ascii="Consolas" w:eastAsia="Times New Roman" w:hAnsi="Consolas" w:cs="Times New Roman"/>
+          <w:color w:val="D4D4D4"/>
+          <w:sz w:val="21"/>
+          <w:szCs w:val="21"/>
+          <w:lang w:eastAsia="es-AR"/>
+        </w:rPr>
+        <w:t>=</w:t>
+      </w:r>
+      <w:r>
+        <w:rPr>
+          <w:rFonts w:ascii="Consolas" w:eastAsia="Times New Roman" w:hAnsi="Consolas" w:cs="Times New Roman"/>
+          <w:color w:val="CE9178"/>
+          <w:sz w:val="21"/>
+          <w:szCs w:val="21"/>
+          <w:lang w:eastAsia="es-AR"/>
+        </w:rPr>
+        <w:t>"VINO, MENDOZA, RESERVA, TINTO, BLANCO, SANTA, MELODY, BODEGA, HISTORIA, ACTUALIDAD, EQUIPO, JOSE</w:t>
+      </w:r>
       <w:proofErr w:type="gramStart"/>
       <w:r>
-        <w:t>pagina</w:t>
-      </w:r>
-      <w:proofErr w:type="spellEnd"/>
+        <w:rPr>
+          <w:rFonts w:ascii="Consolas" w:eastAsia="Times New Roman" w:hAnsi="Consolas" w:cs="Times New Roman"/>
+          <w:color w:val="CE9178"/>
+          <w:sz w:val="21"/>
+          <w:szCs w:val="21"/>
+          <w:lang w:eastAsia="es-AR"/>
+        </w:rPr>
+        <w:t>,ZUCCARDI</w:t>
+      </w:r>
       <w:proofErr w:type="gramEnd"/>
       <w:r>
-        <w:t xml:space="preserve"> mediante Photoshop. Las mismas se cambiaron a una calidad médium con carga progresiva</w:t>
+        <w:rPr>
+          <w:rFonts w:ascii="Consolas" w:eastAsia="Times New Roman" w:hAnsi="Consolas" w:cs="Times New Roman"/>
+          <w:color w:val="CE9178"/>
+          <w:sz w:val="21"/>
+          <w:szCs w:val="21"/>
+          <w:lang w:eastAsia="es-AR"/>
+        </w:rPr>
+        <w:t>, ESPUMANTES, LATAS, RUFFO, CONSOLI"</w:t>
+      </w:r>
+      <w:r>
+        <w:rPr>
+          <w:rFonts w:ascii="Consolas" w:eastAsia="Times New Roman" w:hAnsi="Consolas" w:cs="Times New Roman"/>
+          <w:color w:val="808080"/>
+          <w:sz w:val="21"/>
+          <w:szCs w:val="21"/>
+          <w:lang w:eastAsia="es-AR"/>
+        </w:rPr>
+        <w:t>&gt;</w:t>
+      </w:r>
+    </w:p>
+    <w:p>
+      <w:pPr>
+        <w:pStyle w:val="Subttulo"/>
+        <w:spacing w:before="240" w:line="360" w:lineRule="auto"/>
+        <w:ind w:left="284"/>
+      </w:pPr>
+      <w:r>
+        <w:t xml:space="preserve">Mediante la etiqueta meta y el atributo </w:t>
+      </w:r>
+      <w:proofErr w:type="spellStart"/>
+      <w:r>
+        <w:t>keywords</w:t>
+      </w:r>
+      <w:proofErr w:type="spellEnd"/>
+      <w:r>
+        <w:t xml:space="preserve">, agregamos palabras claves a nuestros sitios. Elegimos estas palabras ya que son las </w:t>
+      </w:r>
+      <w:r>
+        <w:t>más</w:t>
+      </w:r>
+      <w:r>
+        <w:t xml:space="preserve"> relevantes y las que contiene en esta </w:t>
+      </w:r>
+      <w:r>
+        <w:t>página</w:t>
       </w:r>
       <w:r>
         <w:t>.</w:t>
       </w:r>
-      <w:bookmarkStart w:id="0" w:name="_GoBack"/>
-      <w:bookmarkEnd w:id="0"/>
+    </w:p>
+    <w:p>
+      <w:pPr>
+        <w:pStyle w:val="Subttulo"/>
+        <w:numPr>
+          <w:ilvl w:val="0"/>
+          <w:numId w:val="1"/>
+        </w:numPr>
+        <w:spacing w:line="276" w:lineRule="auto"/>
+        <w:ind w:left="284" w:hanging="283"/>
+        <w:rPr>
+          <w:rStyle w:val="Textoennegrita"/>
+        </w:rPr>
+      </w:pPr>
+      <w:r>
+        <w:rPr>
+          <w:rStyle w:val="Textoennegrita"/>
+        </w:rPr>
+        <w:t>Encabezados:</w:t>
+      </w:r>
+    </w:p>
+    <w:p>
+      <w:pPr>
+        <w:pStyle w:val="Subttulo"/>
+        <w:spacing w:before="240" w:line="360" w:lineRule="auto"/>
+        <w:ind w:left="284"/>
+      </w:pPr>
+      <w:r>
+        <w:t>Cada página que tenemos en nuestro sitio tiene un encabezado. En esta página, tenemos el siguiente:</w:t>
+      </w:r>
+    </w:p>
+    <w:p>
+      <w:pPr>
+        <w:shd w:val="clear" w:color="auto" w:fill="1E1E1E"/>
+        <w:spacing w:after="0" w:line="285" w:lineRule="atLeast"/>
+        <w:ind w:left="426"/>
+        <w:rPr>
+          <w:rFonts w:ascii="Consolas" w:eastAsia="Times New Roman" w:hAnsi="Consolas" w:cs="Times New Roman"/>
+          <w:color w:val="D4D4D4"/>
+          <w:sz w:val="21"/>
+          <w:szCs w:val="21"/>
+          <w:lang w:eastAsia="es-AR"/>
+        </w:rPr>
+      </w:pPr>
+      <w:r>
+        <w:rPr>
+          <w:rFonts w:ascii="Consolas" w:eastAsia="Times New Roman" w:hAnsi="Consolas" w:cs="Times New Roman"/>
+          <w:color w:val="808080"/>
+          <w:sz w:val="21"/>
+          <w:szCs w:val="21"/>
+          <w:lang w:eastAsia="es-AR"/>
+        </w:rPr>
+        <w:t>&lt;</w:t>
+      </w:r>
+      <w:r>
+        <w:rPr>
+          <w:rFonts w:ascii="Consolas" w:eastAsia="Times New Roman" w:hAnsi="Consolas" w:cs="Times New Roman"/>
+          <w:color w:val="569CD6"/>
+          <w:sz w:val="21"/>
+          <w:szCs w:val="21"/>
+          <w:lang w:eastAsia="es-AR"/>
+        </w:rPr>
+        <w:t>h1</w:t>
+      </w:r>
+      <w:r>
+        <w:rPr>
+          <w:rFonts w:ascii="Consolas" w:eastAsia="Times New Roman" w:hAnsi="Consolas" w:cs="Times New Roman"/>
+          <w:color w:val="D4D4D4"/>
+          <w:sz w:val="21"/>
+          <w:szCs w:val="21"/>
+          <w:lang w:eastAsia="es-AR"/>
+        </w:rPr>
+        <w:t xml:space="preserve"> </w:t>
+      </w:r>
+      <w:r>
+        <w:rPr>
+          <w:rFonts w:ascii="Consolas" w:eastAsia="Times New Roman" w:hAnsi="Consolas" w:cs="Times New Roman"/>
+          <w:color w:val="9CDCFE"/>
+          <w:sz w:val="21"/>
+          <w:szCs w:val="21"/>
+          <w:lang w:eastAsia="es-AR"/>
+        </w:rPr>
+        <w:t>data-</w:t>
+      </w:r>
+      <w:proofErr w:type="spellStart"/>
+      <w:r>
+        <w:rPr>
+          <w:rFonts w:ascii="Consolas" w:eastAsia="Times New Roman" w:hAnsi="Consolas" w:cs="Times New Roman"/>
+          <w:color w:val="9CDCFE"/>
+          <w:sz w:val="21"/>
+          <w:szCs w:val="21"/>
+          <w:lang w:eastAsia="es-AR"/>
+        </w:rPr>
+        <w:t>aos</w:t>
+      </w:r>
+      <w:proofErr w:type="spellEnd"/>
+      <w:r>
+        <w:rPr>
+          <w:rFonts w:ascii="Consolas" w:eastAsia="Times New Roman" w:hAnsi="Consolas" w:cs="Times New Roman"/>
+          <w:color w:val="D4D4D4"/>
+          <w:sz w:val="21"/>
+          <w:szCs w:val="21"/>
+          <w:lang w:eastAsia="es-AR"/>
+        </w:rPr>
+        <w:t>=</w:t>
+      </w:r>
+      <w:r>
+        <w:rPr>
+          <w:rFonts w:ascii="Consolas" w:eastAsia="Times New Roman" w:hAnsi="Consolas" w:cs="Times New Roman"/>
+          <w:color w:val="CE9178"/>
+          <w:sz w:val="21"/>
+          <w:szCs w:val="21"/>
+          <w:lang w:eastAsia="es-AR"/>
+        </w:rPr>
+        <w:t>"zoom-</w:t>
+      </w:r>
+      <w:proofErr w:type="spellStart"/>
+      <w:r>
+        <w:rPr>
+          <w:rFonts w:ascii="Consolas" w:eastAsia="Times New Roman" w:hAnsi="Consolas" w:cs="Times New Roman"/>
+          <w:color w:val="CE9178"/>
+          <w:sz w:val="21"/>
+          <w:szCs w:val="21"/>
+          <w:lang w:eastAsia="es-AR"/>
+        </w:rPr>
+        <w:t>out</w:t>
+      </w:r>
+      <w:proofErr w:type="spellEnd"/>
+      <w:r>
+        <w:rPr>
+          <w:rFonts w:ascii="Consolas" w:eastAsia="Times New Roman" w:hAnsi="Consolas" w:cs="Times New Roman"/>
+          <w:color w:val="CE9178"/>
+          <w:sz w:val="21"/>
+          <w:szCs w:val="21"/>
+          <w:lang w:eastAsia="es-AR"/>
+        </w:rPr>
+        <w:t>"</w:t>
+      </w:r>
+      <w:r>
+        <w:rPr>
+          <w:rFonts w:ascii="Consolas" w:eastAsia="Times New Roman" w:hAnsi="Consolas" w:cs="Times New Roman"/>
+          <w:color w:val="D4D4D4"/>
+          <w:sz w:val="21"/>
+          <w:szCs w:val="21"/>
+          <w:lang w:eastAsia="es-AR"/>
+        </w:rPr>
+        <w:t xml:space="preserve"> </w:t>
+      </w:r>
+      <w:r>
+        <w:rPr>
+          <w:rFonts w:ascii="Consolas" w:eastAsia="Times New Roman" w:hAnsi="Consolas" w:cs="Times New Roman"/>
+          <w:color w:val="9CDCFE"/>
+          <w:sz w:val="21"/>
+          <w:szCs w:val="21"/>
+          <w:lang w:eastAsia="es-AR"/>
+        </w:rPr>
+        <w:t>data-</w:t>
+      </w:r>
+      <w:proofErr w:type="spellStart"/>
+      <w:r>
+        <w:rPr>
+          <w:rFonts w:ascii="Consolas" w:eastAsia="Times New Roman" w:hAnsi="Consolas" w:cs="Times New Roman"/>
+          <w:color w:val="9CDCFE"/>
+          <w:sz w:val="21"/>
+          <w:szCs w:val="21"/>
+          <w:lang w:eastAsia="es-AR"/>
+        </w:rPr>
+        <w:t>aos</w:t>
+      </w:r>
+      <w:proofErr w:type="spellEnd"/>
+      <w:r>
+        <w:rPr>
+          <w:rFonts w:ascii="Consolas" w:eastAsia="Times New Roman" w:hAnsi="Consolas" w:cs="Times New Roman"/>
+          <w:color w:val="9CDCFE"/>
+          <w:sz w:val="21"/>
+          <w:szCs w:val="21"/>
+          <w:lang w:eastAsia="es-AR"/>
+        </w:rPr>
+        <w:t>-</w:t>
+      </w:r>
+      <w:proofErr w:type="spellStart"/>
+      <w:r>
+        <w:rPr>
+          <w:rFonts w:ascii="Consolas" w:eastAsia="Times New Roman" w:hAnsi="Consolas" w:cs="Times New Roman"/>
+          <w:color w:val="9CDCFE"/>
+          <w:sz w:val="21"/>
+          <w:szCs w:val="21"/>
+          <w:lang w:eastAsia="es-AR"/>
+        </w:rPr>
+        <w:t>duration</w:t>
+      </w:r>
+      <w:proofErr w:type="spellEnd"/>
+      <w:r>
+        <w:rPr>
+          <w:rFonts w:ascii="Consolas" w:eastAsia="Times New Roman" w:hAnsi="Consolas" w:cs="Times New Roman"/>
+          <w:color w:val="D4D4D4"/>
+          <w:sz w:val="21"/>
+          <w:szCs w:val="21"/>
+          <w:lang w:eastAsia="es-AR"/>
+        </w:rPr>
+        <w:t>=</w:t>
+      </w:r>
+      <w:r>
+        <w:rPr>
+          <w:rFonts w:ascii="Consolas" w:eastAsia="Times New Roman" w:hAnsi="Consolas" w:cs="Times New Roman"/>
+          <w:color w:val="CE9178"/>
+          <w:sz w:val="21"/>
+          <w:szCs w:val="21"/>
+          <w:lang w:eastAsia="es-AR"/>
+        </w:rPr>
+        <w:t>"800"</w:t>
+      </w:r>
+      <w:r>
+        <w:rPr>
+          <w:rFonts w:ascii="Consolas" w:eastAsia="Times New Roman" w:hAnsi="Consolas" w:cs="Times New Roman"/>
+          <w:color w:val="D4D4D4"/>
+          <w:sz w:val="21"/>
+          <w:szCs w:val="21"/>
+          <w:lang w:eastAsia="es-AR"/>
+        </w:rPr>
+        <w:t xml:space="preserve"> </w:t>
+      </w:r>
+      <w:proofErr w:type="spellStart"/>
+      <w:r>
+        <w:rPr>
+          <w:rFonts w:ascii="Consolas" w:eastAsia="Times New Roman" w:hAnsi="Consolas" w:cs="Times New Roman"/>
+          <w:color w:val="9CDCFE"/>
+          <w:sz w:val="21"/>
+          <w:szCs w:val="21"/>
+          <w:lang w:eastAsia="es-AR"/>
+        </w:rPr>
+        <w:t>class</w:t>
+      </w:r>
+      <w:proofErr w:type="spellEnd"/>
+      <w:r>
+        <w:rPr>
+          <w:rFonts w:ascii="Consolas" w:eastAsia="Times New Roman" w:hAnsi="Consolas" w:cs="Times New Roman"/>
+          <w:color w:val="D4D4D4"/>
+          <w:sz w:val="21"/>
+          <w:szCs w:val="21"/>
+          <w:lang w:eastAsia="es-AR"/>
+        </w:rPr>
+        <w:t>=</w:t>
+      </w:r>
+      <w:r>
+        <w:rPr>
+          <w:rFonts w:ascii="Consolas" w:eastAsia="Times New Roman" w:hAnsi="Consolas" w:cs="Times New Roman"/>
+          <w:color w:val="CE9178"/>
+          <w:sz w:val="21"/>
+          <w:szCs w:val="21"/>
+          <w:lang w:eastAsia="es-AR"/>
+        </w:rPr>
+        <w:t>"</w:t>
+      </w:r>
+      <w:proofErr w:type="spellStart"/>
+      <w:r>
+        <w:rPr>
+          <w:rFonts w:ascii="Consolas" w:eastAsia="Times New Roman" w:hAnsi="Consolas" w:cs="Times New Roman"/>
+          <w:color w:val="CE9178"/>
+          <w:sz w:val="21"/>
+          <w:szCs w:val="21"/>
+          <w:lang w:eastAsia="es-AR"/>
+        </w:rPr>
+        <w:t>main</w:t>
+      </w:r>
+      <w:proofErr w:type="spellEnd"/>
+      <w:r>
+        <w:rPr>
+          <w:rFonts w:ascii="Consolas" w:eastAsia="Times New Roman" w:hAnsi="Consolas" w:cs="Times New Roman"/>
+          <w:color w:val="CE9178"/>
+          <w:sz w:val="21"/>
+          <w:szCs w:val="21"/>
+          <w:lang w:eastAsia="es-AR"/>
+        </w:rPr>
+        <w:t>__titulo"</w:t>
+      </w:r>
+      <w:r>
+        <w:rPr>
+          <w:rFonts w:ascii="Consolas" w:eastAsia="Times New Roman" w:hAnsi="Consolas" w:cs="Times New Roman"/>
+          <w:color w:val="808080"/>
+          <w:sz w:val="21"/>
+          <w:szCs w:val="21"/>
+          <w:lang w:eastAsia="es-AR"/>
+        </w:rPr>
+        <w:t>&gt;</w:t>
+      </w:r>
+      <w:proofErr w:type="spellStart"/>
+      <w:r>
+        <w:rPr>
+          <w:rFonts w:ascii="Consolas" w:eastAsia="Times New Roman" w:hAnsi="Consolas" w:cs="Times New Roman"/>
+          <w:color w:val="D4D4D4"/>
+          <w:sz w:val="21"/>
+          <w:szCs w:val="21"/>
+          <w:lang w:eastAsia="es-AR"/>
+        </w:rPr>
+        <w:t>Conocenos</w:t>
+      </w:r>
+      <w:proofErr w:type="spellEnd"/>
+      <w:r>
+        <w:rPr>
+          <w:rFonts w:ascii="Consolas" w:eastAsia="Times New Roman" w:hAnsi="Consolas" w:cs="Times New Roman"/>
+          <w:color w:val="808080"/>
+          <w:sz w:val="21"/>
+          <w:szCs w:val="21"/>
+          <w:lang w:eastAsia="es-AR"/>
+        </w:rPr>
+        <w:t>&lt;/</w:t>
+      </w:r>
+      <w:r>
+        <w:rPr>
+          <w:rFonts w:ascii="Consolas" w:eastAsia="Times New Roman" w:hAnsi="Consolas" w:cs="Times New Roman"/>
+          <w:color w:val="569CD6"/>
+          <w:sz w:val="21"/>
+          <w:szCs w:val="21"/>
+          <w:lang w:eastAsia="es-AR"/>
+        </w:rPr>
+        <w:t>h1</w:t>
+      </w:r>
+      <w:r>
+        <w:rPr>
+          <w:rFonts w:ascii="Consolas" w:eastAsia="Times New Roman" w:hAnsi="Consolas" w:cs="Times New Roman"/>
+          <w:color w:val="808080"/>
+          <w:sz w:val="21"/>
+          <w:szCs w:val="21"/>
+          <w:lang w:eastAsia="es-AR"/>
+        </w:rPr>
+        <w:t>&gt;</w:t>
+      </w:r>
+    </w:p>
+    <w:p>
+      <w:pPr>
+        <w:pStyle w:val="Subttulo"/>
+        <w:spacing w:before="240" w:line="360" w:lineRule="auto"/>
+        <w:ind w:left="284"/>
+      </w:pPr>
+      <w:r>
+        <w:t xml:space="preserve">Usaremos h1 para los títulos principales de cada página. </w:t>
+      </w:r>
+      <w:r>
+        <w:t xml:space="preserve">En esta sección colocaremos el título de sitio y </w:t>
+      </w:r>
+      <w:r>
+        <w:t>añadimos también una animación de inicio.</w:t>
+      </w:r>
     </w:p>
     <w:p/>
+    <w:p>
+      <w:pPr>
+        <w:spacing w:line="480" w:lineRule="auto"/>
+        <w:rPr>
+          <w:rStyle w:val="Textoennegrita"/>
+          <w:i/>
+          <w:sz w:val="28"/>
+        </w:rPr>
+      </w:pPr>
+      <w:proofErr w:type="spellStart"/>
+      <w:proofErr w:type="gramStart"/>
+      <w:r>
+        <w:rPr>
+          <w:rStyle w:val="Textoennegrita"/>
+          <w:i/>
+          <w:sz w:val="28"/>
+        </w:rPr>
+        <w:t>pages</w:t>
+      </w:r>
+      <w:proofErr w:type="spellEnd"/>
+      <w:r>
+        <w:rPr>
+          <w:rStyle w:val="Textoennegrita"/>
+          <w:i/>
+          <w:sz w:val="28"/>
+        </w:rPr>
+        <w:t>/vinos.html</w:t>
+      </w:r>
+      <w:proofErr w:type="gramEnd"/>
+    </w:p>
+    <w:p>
+      <w:pPr>
+        <w:pStyle w:val="Subttulo"/>
+        <w:numPr>
+          <w:ilvl w:val="0"/>
+          <w:numId w:val="1"/>
+        </w:numPr>
+        <w:spacing w:line="276" w:lineRule="auto"/>
+        <w:ind w:left="284" w:hanging="283"/>
+        <w:rPr>
+          <w:rStyle w:val="Textoennegrita"/>
+        </w:rPr>
+      </w:pPr>
+      <w:r>
+        <w:rPr>
+          <w:rStyle w:val="Textoennegrita"/>
+        </w:rPr>
+        <w:t>Titulo:</w:t>
+      </w:r>
+    </w:p>
+    <w:p>
+      <w:pPr>
+        <w:pStyle w:val="Subttulo"/>
+        <w:spacing w:line="276" w:lineRule="auto"/>
+        <w:ind w:left="284"/>
+      </w:pPr>
+      <w:r>
+        <w:t>Modificamos el título de la página</w:t>
+      </w:r>
+    </w:p>
+    <w:p>
+      <w:pPr>
+        <w:shd w:val="clear" w:color="auto" w:fill="1E1E1E"/>
+        <w:spacing w:after="0" w:line="285" w:lineRule="atLeast"/>
+        <w:ind w:left="426"/>
+        <w:rPr>
+          <w:rFonts w:ascii="Consolas" w:eastAsia="Times New Roman" w:hAnsi="Consolas" w:cs="Times New Roman"/>
+          <w:color w:val="D4D4D4"/>
+          <w:sz w:val="21"/>
+          <w:szCs w:val="21"/>
+          <w:lang w:eastAsia="es-AR"/>
+        </w:rPr>
+      </w:pPr>
+      <w:r>
+        <w:rPr>
+          <w:rFonts w:ascii="Consolas" w:eastAsia="Times New Roman" w:hAnsi="Consolas" w:cs="Times New Roman"/>
+          <w:color w:val="808080"/>
+          <w:sz w:val="21"/>
+          <w:szCs w:val="21"/>
+          <w:lang w:eastAsia="es-AR"/>
+        </w:rPr>
+        <w:t>&lt;</w:t>
+      </w:r>
+      <w:proofErr w:type="spellStart"/>
+      <w:proofErr w:type="gramStart"/>
+      <w:r>
+        <w:rPr>
+          <w:rFonts w:ascii="Consolas" w:eastAsia="Times New Roman" w:hAnsi="Consolas" w:cs="Times New Roman"/>
+          <w:color w:val="569CD6"/>
+          <w:sz w:val="21"/>
+          <w:szCs w:val="21"/>
+          <w:lang w:eastAsia="es-AR"/>
+        </w:rPr>
+        <w:t>title</w:t>
+      </w:r>
+      <w:proofErr w:type="spellEnd"/>
+      <w:r>
+        <w:rPr>
+          <w:rFonts w:ascii="Consolas" w:eastAsia="Times New Roman" w:hAnsi="Consolas" w:cs="Times New Roman"/>
+          <w:color w:val="808080"/>
+          <w:sz w:val="21"/>
+          <w:szCs w:val="21"/>
+          <w:lang w:eastAsia="es-AR"/>
+        </w:rPr>
+        <w:t>&gt;</w:t>
+      </w:r>
+      <w:proofErr w:type="gramEnd"/>
+      <w:r>
+        <w:rPr>
+          <w:rFonts w:ascii="Consolas" w:eastAsia="Times New Roman" w:hAnsi="Consolas" w:cs="Times New Roman"/>
+          <w:color w:val="D4D4D4"/>
+          <w:sz w:val="21"/>
+          <w:szCs w:val="21"/>
+          <w:lang w:eastAsia="es-AR"/>
+        </w:rPr>
+        <w:t xml:space="preserve">Bodegas Santa </w:t>
+      </w:r>
+      <w:proofErr w:type="spellStart"/>
+      <w:r>
+        <w:rPr>
+          <w:rFonts w:ascii="Consolas" w:eastAsia="Times New Roman" w:hAnsi="Consolas" w:cs="Times New Roman"/>
+          <w:color w:val="D4D4D4"/>
+          <w:sz w:val="21"/>
+          <w:szCs w:val="21"/>
+          <w:lang w:eastAsia="es-AR"/>
+        </w:rPr>
+        <w:t>Melody</w:t>
+      </w:r>
+      <w:proofErr w:type="spellEnd"/>
+      <w:r>
+        <w:rPr>
+          <w:rFonts w:ascii="Consolas" w:eastAsia="Times New Roman" w:hAnsi="Consolas" w:cs="Times New Roman"/>
+          <w:color w:val="D4D4D4"/>
+          <w:sz w:val="21"/>
+          <w:szCs w:val="21"/>
+          <w:lang w:eastAsia="es-AR"/>
+        </w:rPr>
+        <w:t xml:space="preserve"> | Nuestros Vinos</w:t>
+      </w:r>
+      <w:r>
+        <w:rPr>
+          <w:rFonts w:ascii="Consolas" w:eastAsia="Times New Roman" w:hAnsi="Consolas" w:cs="Times New Roman"/>
+          <w:color w:val="808080"/>
+          <w:sz w:val="21"/>
+          <w:szCs w:val="21"/>
+          <w:lang w:eastAsia="es-AR"/>
+        </w:rPr>
+        <w:t>&lt;/</w:t>
+      </w:r>
+      <w:proofErr w:type="spellStart"/>
+      <w:r>
+        <w:rPr>
+          <w:rFonts w:ascii="Consolas" w:eastAsia="Times New Roman" w:hAnsi="Consolas" w:cs="Times New Roman"/>
+          <w:color w:val="569CD6"/>
+          <w:sz w:val="21"/>
+          <w:szCs w:val="21"/>
+          <w:lang w:eastAsia="es-AR"/>
+        </w:rPr>
+        <w:t>title</w:t>
+      </w:r>
+      <w:proofErr w:type="spellEnd"/>
+      <w:r>
+        <w:rPr>
+          <w:rFonts w:ascii="Consolas" w:eastAsia="Times New Roman" w:hAnsi="Consolas" w:cs="Times New Roman"/>
+          <w:color w:val="808080"/>
+          <w:sz w:val="21"/>
+          <w:szCs w:val="21"/>
+          <w:lang w:eastAsia="es-AR"/>
+        </w:rPr>
+        <w:t>&gt;</w:t>
+      </w:r>
+    </w:p>
+    <w:p>
+      <w:pPr>
+        <w:pStyle w:val="Subttulo"/>
+        <w:spacing w:before="240"/>
+        <w:ind w:left="284"/>
+      </w:pPr>
+      <w:r>
+        <w:lastRenderedPageBreak/>
+        <w:t>Colocamos una barra y el nombre de la página</w:t>
+      </w:r>
+    </w:p>
+    <w:p>
+      <w:pPr>
+        <w:pStyle w:val="Subttulo"/>
+        <w:numPr>
+          <w:ilvl w:val="0"/>
+          <w:numId w:val="1"/>
+        </w:numPr>
+        <w:spacing w:line="276" w:lineRule="auto"/>
+        <w:ind w:left="284" w:hanging="283"/>
+        <w:rPr>
+          <w:rStyle w:val="Textoennegrita"/>
+        </w:rPr>
+      </w:pPr>
+      <w:r>
+        <w:rPr>
+          <w:rStyle w:val="Textoennegrita"/>
+        </w:rPr>
+        <w:t>Descripción:</w:t>
+      </w:r>
+    </w:p>
+    <w:p>
+      <w:pPr>
+        <w:pStyle w:val="Subttulo"/>
+        <w:numPr>
+          <w:ilvl w:val="0"/>
+          <w:numId w:val="0"/>
+        </w:numPr>
+        <w:spacing w:line="276" w:lineRule="auto"/>
+        <w:ind w:left="284"/>
+      </w:pPr>
+      <w:r>
+        <w:t>Colocamos la siguiente descripción:</w:t>
+      </w:r>
+    </w:p>
+    <w:p>
+      <w:pPr>
+        <w:shd w:val="clear" w:color="auto" w:fill="1E1E1E"/>
+        <w:spacing w:after="0" w:line="285" w:lineRule="atLeast"/>
+        <w:ind w:left="426"/>
+        <w:rPr>
+          <w:rFonts w:ascii="Consolas" w:eastAsia="Times New Roman" w:hAnsi="Consolas" w:cs="Times New Roman"/>
+          <w:color w:val="D4D4D4"/>
+          <w:sz w:val="21"/>
+          <w:szCs w:val="21"/>
+          <w:lang w:eastAsia="es-AR"/>
+        </w:rPr>
+      </w:pPr>
+      <w:r>
+        <w:rPr>
+          <w:rFonts w:ascii="Consolas" w:eastAsia="Times New Roman" w:hAnsi="Consolas" w:cs="Times New Roman"/>
+          <w:color w:val="808080"/>
+          <w:sz w:val="21"/>
+          <w:szCs w:val="21"/>
+          <w:lang w:eastAsia="es-AR"/>
+        </w:rPr>
+        <w:t>&lt;</w:t>
+      </w:r>
+      <w:r>
+        <w:rPr>
+          <w:rFonts w:ascii="Consolas" w:eastAsia="Times New Roman" w:hAnsi="Consolas" w:cs="Times New Roman"/>
+          <w:color w:val="569CD6"/>
+          <w:sz w:val="21"/>
+          <w:szCs w:val="21"/>
+          <w:lang w:eastAsia="es-AR"/>
+        </w:rPr>
+        <w:t>meta</w:t>
+      </w:r>
+      <w:r>
+        <w:rPr>
+          <w:rFonts w:ascii="Consolas" w:eastAsia="Times New Roman" w:hAnsi="Consolas" w:cs="Times New Roman"/>
+          <w:color w:val="D4D4D4"/>
+          <w:sz w:val="21"/>
+          <w:szCs w:val="21"/>
+          <w:lang w:eastAsia="es-AR"/>
+        </w:rPr>
+        <w:t xml:space="preserve"> </w:t>
+      </w:r>
+      <w:proofErr w:type="spellStart"/>
+      <w:r>
+        <w:rPr>
+          <w:rFonts w:ascii="Consolas" w:eastAsia="Times New Roman" w:hAnsi="Consolas" w:cs="Times New Roman"/>
+          <w:color w:val="9CDCFE"/>
+          <w:sz w:val="21"/>
+          <w:szCs w:val="21"/>
+          <w:lang w:eastAsia="es-AR"/>
+        </w:rPr>
+        <w:t>name</w:t>
+      </w:r>
+      <w:proofErr w:type="spellEnd"/>
+      <w:r>
+        <w:rPr>
+          <w:rFonts w:ascii="Consolas" w:eastAsia="Times New Roman" w:hAnsi="Consolas" w:cs="Times New Roman"/>
+          <w:color w:val="D4D4D4"/>
+          <w:sz w:val="21"/>
+          <w:szCs w:val="21"/>
+          <w:lang w:eastAsia="es-AR"/>
+        </w:rPr>
+        <w:t>=</w:t>
+      </w:r>
+      <w:r>
+        <w:rPr>
+          <w:rFonts w:ascii="Consolas" w:eastAsia="Times New Roman" w:hAnsi="Consolas" w:cs="Times New Roman"/>
+          <w:color w:val="CE9178"/>
+          <w:sz w:val="21"/>
+          <w:szCs w:val="21"/>
+          <w:lang w:eastAsia="es-AR"/>
+        </w:rPr>
+        <w:t>"</w:t>
+      </w:r>
+      <w:proofErr w:type="spellStart"/>
+      <w:r>
+        <w:rPr>
+          <w:rFonts w:ascii="Consolas" w:eastAsia="Times New Roman" w:hAnsi="Consolas" w:cs="Times New Roman"/>
+          <w:color w:val="CE9178"/>
+          <w:sz w:val="21"/>
+          <w:szCs w:val="21"/>
+          <w:lang w:eastAsia="es-AR"/>
+        </w:rPr>
+        <w:t>description</w:t>
+      </w:r>
+      <w:proofErr w:type="spellEnd"/>
+      <w:r>
+        <w:rPr>
+          <w:rFonts w:ascii="Consolas" w:eastAsia="Times New Roman" w:hAnsi="Consolas" w:cs="Times New Roman"/>
+          <w:color w:val="CE9178"/>
+          <w:sz w:val="21"/>
+          <w:szCs w:val="21"/>
+          <w:lang w:eastAsia="es-AR"/>
+        </w:rPr>
+        <w:t>"</w:t>
+      </w:r>
+      <w:r>
+        <w:rPr>
+          <w:rFonts w:ascii="Consolas" w:eastAsia="Times New Roman" w:hAnsi="Consolas" w:cs="Times New Roman"/>
+          <w:color w:val="D4D4D4"/>
+          <w:sz w:val="21"/>
+          <w:szCs w:val="21"/>
+          <w:lang w:eastAsia="es-AR"/>
+        </w:rPr>
+        <w:t xml:space="preserve"> </w:t>
+      </w:r>
+      <w:proofErr w:type="spellStart"/>
+      <w:r>
+        <w:rPr>
+          <w:rFonts w:ascii="Consolas" w:eastAsia="Times New Roman" w:hAnsi="Consolas" w:cs="Times New Roman"/>
+          <w:color w:val="9CDCFE"/>
+          <w:sz w:val="21"/>
+          <w:szCs w:val="21"/>
+          <w:lang w:eastAsia="es-AR"/>
+        </w:rPr>
+        <w:t>content</w:t>
+      </w:r>
+      <w:proofErr w:type="spellEnd"/>
+      <w:r>
+        <w:rPr>
+          <w:rFonts w:ascii="Consolas" w:eastAsia="Times New Roman" w:hAnsi="Consolas" w:cs="Times New Roman"/>
+          <w:color w:val="D4D4D4"/>
+          <w:sz w:val="21"/>
+          <w:szCs w:val="21"/>
+          <w:lang w:eastAsia="es-AR"/>
+        </w:rPr>
+        <w:t>=</w:t>
+      </w:r>
+      <w:r>
+        <w:rPr>
+          <w:rFonts w:ascii="Consolas" w:eastAsia="Times New Roman" w:hAnsi="Consolas" w:cs="Times New Roman"/>
+          <w:color w:val="CE9178"/>
+          <w:sz w:val="21"/>
+          <w:szCs w:val="21"/>
+          <w:lang w:eastAsia="es-AR"/>
+        </w:rPr>
+        <w:t xml:space="preserve">"Sitio de Bodegas de Vinos. En Santa </w:t>
+      </w:r>
+      <w:proofErr w:type="spellStart"/>
+      <w:r>
+        <w:rPr>
+          <w:rFonts w:ascii="Consolas" w:eastAsia="Times New Roman" w:hAnsi="Consolas" w:cs="Times New Roman"/>
+          <w:color w:val="CE9178"/>
+          <w:sz w:val="21"/>
+          <w:szCs w:val="21"/>
+          <w:lang w:eastAsia="es-AR"/>
+        </w:rPr>
+        <w:t>Melody</w:t>
+      </w:r>
+      <w:proofErr w:type="spellEnd"/>
+      <w:r>
+        <w:rPr>
+          <w:rFonts w:ascii="Consolas" w:eastAsia="Times New Roman" w:hAnsi="Consolas" w:cs="Times New Roman"/>
+          <w:color w:val="CE9178"/>
+          <w:sz w:val="21"/>
+          <w:szCs w:val="21"/>
+          <w:lang w:eastAsia="es-AR"/>
+        </w:rPr>
+        <w:t xml:space="preserve"> le ofrecemos una variedad de nuestros mejores vinos. Le invitamos a conocer nuestros productos."</w:t>
+      </w:r>
+      <w:r>
+        <w:rPr>
+          <w:rFonts w:ascii="Consolas" w:eastAsia="Times New Roman" w:hAnsi="Consolas" w:cs="Times New Roman"/>
+          <w:color w:val="808080"/>
+          <w:sz w:val="21"/>
+          <w:szCs w:val="21"/>
+          <w:lang w:eastAsia="es-AR"/>
+        </w:rPr>
+        <w:t>&gt;</w:t>
+      </w:r>
+    </w:p>
+    <w:p>
+      <w:pPr>
+        <w:pStyle w:val="Subttulo"/>
+        <w:spacing w:before="240" w:line="360" w:lineRule="auto"/>
+        <w:ind w:left="284"/>
+      </w:pPr>
+      <w:r>
+        <w:t xml:space="preserve">Mediante la etiqueta meta y el atributo </w:t>
+      </w:r>
+      <w:proofErr w:type="spellStart"/>
+      <w:r>
+        <w:t>description</w:t>
+      </w:r>
+      <w:proofErr w:type="spellEnd"/>
+      <w:r>
+        <w:t xml:space="preserve"> describimos nuestro sitio indicando y además le indicamos un breve resumen del contenido del sitio, con el fin de informarle al usuario sobre el sitio antes de acceder.</w:t>
+      </w:r>
+    </w:p>
+    <w:p>
+      <w:pPr>
+        <w:pStyle w:val="Subttulo"/>
+        <w:numPr>
+          <w:ilvl w:val="0"/>
+          <w:numId w:val="1"/>
+        </w:numPr>
+        <w:spacing w:line="276" w:lineRule="auto"/>
+        <w:ind w:left="284" w:hanging="283"/>
+        <w:rPr>
+          <w:rStyle w:val="Textoennegrita"/>
+        </w:rPr>
+      </w:pPr>
+      <w:r>
+        <w:rPr>
+          <w:rStyle w:val="Textoennegrita"/>
+        </w:rPr>
+        <w:t>Palabras claves:</w:t>
+      </w:r>
+    </w:p>
+    <w:p>
+      <w:pPr>
+        <w:pStyle w:val="Subttulo"/>
+        <w:numPr>
+          <w:ilvl w:val="0"/>
+          <w:numId w:val="0"/>
+        </w:numPr>
+        <w:spacing w:line="276" w:lineRule="auto"/>
+        <w:ind w:left="284"/>
+      </w:pPr>
+      <w:r>
+        <w:t>En esta página, añadimos las siguientes palabras claves:</w:t>
+      </w:r>
+    </w:p>
+    <w:p>
+      <w:pPr>
+        <w:shd w:val="clear" w:color="auto" w:fill="1E1E1E"/>
+        <w:spacing w:after="0" w:line="285" w:lineRule="atLeast"/>
+        <w:ind w:left="426"/>
+        <w:rPr>
+          <w:rFonts w:ascii="Consolas" w:eastAsia="Times New Roman" w:hAnsi="Consolas" w:cs="Times New Roman"/>
+          <w:color w:val="D4D4D4"/>
+          <w:sz w:val="21"/>
+          <w:szCs w:val="21"/>
+          <w:lang w:eastAsia="es-AR"/>
+        </w:rPr>
+      </w:pPr>
+      <w:r>
+        <w:rPr>
+          <w:rFonts w:ascii="Consolas" w:eastAsia="Times New Roman" w:hAnsi="Consolas" w:cs="Times New Roman"/>
+          <w:color w:val="808080"/>
+          <w:sz w:val="21"/>
+          <w:szCs w:val="21"/>
+          <w:lang w:eastAsia="es-AR"/>
+        </w:rPr>
+        <w:t>&lt;</w:t>
+      </w:r>
+      <w:r>
+        <w:rPr>
+          <w:rFonts w:ascii="Consolas" w:eastAsia="Times New Roman" w:hAnsi="Consolas" w:cs="Times New Roman"/>
+          <w:color w:val="569CD6"/>
+          <w:sz w:val="21"/>
+          <w:szCs w:val="21"/>
+          <w:lang w:eastAsia="es-AR"/>
+        </w:rPr>
+        <w:t>meta</w:t>
+      </w:r>
+      <w:r>
+        <w:rPr>
+          <w:rFonts w:ascii="Consolas" w:eastAsia="Times New Roman" w:hAnsi="Consolas" w:cs="Times New Roman"/>
+          <w:color w:val="D4D4D4"/>
+          <w:sz w:val="21"/>
+          <w:szCs w:val="21"/>
+          <w:lang w:eastAsia="es-AR"/>
+        </w:rPr>
+        <w:t xml:space="preserve"> </w:t>
+      </w:r>
+      <w:proofErr w:type="spellStart"/>
+      <w:r>
+        <w:rPr>
+          <w:rFonts w:ascii="Consolas" w:eastAsia="Times New Roman" w:hAnsi="Consolas" w:cs="Times New Roman"/>
+          <w:color w:val="9CDCFE"/>
+          <w:sz w:val="21"/>
+          <w:szCs w:val="21"/>
+          <w:lang w:eastAsia="es-AR"/>
+        </w:rPr>
+        <w:t>name</w:t>
+      </w:r>
+      <w:proofErr w:type="spellEnd"/>
+      <w:r>
+        <w:rPr>
+          <w:rFonts w:ascii="Consolas" w:eastAsia="Times New Roman" w:hAnsi="Consolas" w:cs="Times New Roman"/>
+          <w:color w:val="D4D4D4"/>
+          <w:sz w:val="21"/>
+          <w:szCs w:val="21"/>
+          <w:lang w:eastAsia="es-AR"/>
+        </w:rPr>
+        <w:t>=</w:t>
+      </w:r>
+      <w:r>
+        <w:rPr>
+          <w:rFonts w:ascii="Consolas" w:eastAsia="Times New Roman" w:hAnsi="Consolas" w:cs="Times New Roman"/>
+          <w:color w:val="CE9178"/>
+          <w:sz w:val="21"/>
+          <w:szCs w:val="21"/>
+          <w:lang w:eastAsia="es-AR"/>
+        </w:rPr>
+        <w:t>"</w:t>
+      </w:r>
+      <w:proofErr w:type="spellStart"/>
+      <w:r>
+        <w:rPr>
+          <w:rFonts w:ascii="Consolas" w:eastAsia="Times New Roman" w:hAnsi="Consolas" w:cs="Times New Roman"/>
+          <w:color w:val="CE9178"/>
+          <w:sz w:val="21"/>
+          <w:szCs w:val="21"/>
+          <w:lang w:eastAsia="es-AR"/>
+        </w:rPr>
+        <w:t>keywords</w:t>
+      </w:r>
+      <w:proofErr w:type="spellEnd"/>
+      <w:r>
+        <w:rPr>
+          <w:rFonts w:ascii="Consolas" w:eastAsia="Times New Roman" w:hAnsi="Consolas" w:cs="Times New Roman"/>
+          <w:color w:val="CE9178"/>
+          <w:sz w:val="21"/>
+          <w:szCs w:val="21"/>
+          <w:lang w:eastAsia="es-AR"/>
+        </w:rPr>
+        <w:t>"</w:t>
+      </w:r>
+      <w:r>
+        <w:rPr>
+          <w:rFonts w:ascii="Consolas" w:eastAsia="Times New Roman" w:hAnsi="Consolas" w:cs="Times New Roman"/>
+          <w:color w:val="D4D4D4"/>
+          <w:sz w:val="21"/>
+          <w:szCs w:val="21"/>
+          <w:lang w:eastAsia="es-AR"/>
+        </w:rPr>
+        <w:t xml:space="preserve">  </w:t>
+      </w:r>
+      <w:proofErr w:type="spellStart"/>
+      <w:r>
+        <w:rPr>
+          <w:rFonts w:ascii="Consolas" w:eastAsia="Times New Roman" w:hAnsi="Consolas" w:cs="Times New Roman"/>
+          <w:color w:val="9CDCFE"/>
+          <w:sz w:val="21"/>
+          <w:szCs w:val="21"/>
+          <w:lang w:eastAsia="es-AR"/>
+        </w:rPr>
+        <w:t>content</w:t>
+      </w:r>
+      <w:proofErr w:type="spellEnd"/>
+      <w:r>
+        <w:rPr>
+          <w:rFonts w:ascii="Consolas" w:eastAsia="Times New Roman" w:hAnsi="Consolas" w:cs="Times New Roman"/>
+          <w:color w:val="D4D4D4"/>
+          <w:sz w:val="21"/>
+          <w:szCs w:val="21"/>
+          <w:lang w:eastAsia="es-AR"/>
+        </w:rPr>
+        <w:t>=</w:t>
+      </w:r>
+      <w:r>
+        <w:rPr>
+          <w:rFonts w:ascii="Consolas" w:eastAsia="Times New Roman" w:hAnsi="Consolas" w:cs="Times New Roman"/>
+          <w:color w:val="CE9178"/>
+          <w:sz w:val="21"/>
+          <w:szCs w:val="21"/>
+          <w:lang w:eastAsia="es-AR"/>
+        </w:rPr>
+        <w:t>"VINO, MENDOZA, RESERVA, TINTO, BLANCO, SANTA, MELODY, BODEGA, VARIEDAD, ORGANICO, PLUS, +, CHENIN, DULCE, NATURAL"</w:t>
+      </w:r>
+      <w:r>
+        <w:rPr>
+          <w:rFonts w:ascii="Consolas" w:eastAsia="Times New Roman" w:hAnsi="Consolas" w:cs="Times New Roman"/>
+          <w:color w:val="808080"/>
+          <w:sz w:val="21"/>
+          <w:szCs w:val="21"/>
+          <w:lang w:eastAsia="es-AR"/>
+        </w:rPr>
+        <w:t>&gt;</w:t>
+      </w:r>
+    </w:p>
+    <w:p>
+      <w:pPr>
+        <w:pStyle w:val="Subttulo"/>
+        <w:spacing w:before="240" w:line="360" w:lineRule="auto"/>
+        <w:ind w:left="284"/>
+      </w:pPr>
+      <w:r>
+        <w:t xml:space="preserve">Mediante la etiqueta meta y el atributo </w:t>
+      </w:r>
+      <w:proofErr w:type="spellStart"/>
+      <w:r>
+        <w:t>keywords</w:t>
+      </w:r>
+      <w:proofErr w:type="spellEnd"/>
+      <w:r>
+        <w:t>, agregamos palabras claves a nuestros sitios. Elegimos estas palabras ya que son las más relevantes y las que contiene en esta página.</w:t>
+      </w:r>
+    </w:p>
+    <w:p>
+      <w:pPr>
+        <w:pStyle w:val="Subttulo"/>
+        <w:numPr>
+          <w:ilvl w:val="0"/>
+          <w:numId w:val="1"/>
+        </w:numPr>
+        <w:spacing w:line="276" w:lineRule="auto"/>
+        <w:ind w:left="284" w:hanging="283"/>
+        <w:rPr>
+          <w:rStyle w:val="Textoennegrita"/>
+        </w:rPr>
+      </w:pPr>
+      <w:r>
+        <w:rPr>
+          <w:rStyle w:val="Textoennegrita"/>
+        </w:rPr>
+        <w:t>Encabezados:</w:t>
+      </w:r>
+    </w:p>
+    <w:p>
+      <w:pPr>
+        <w:pStyle w:val="Subttulo"/>
+        <w:spacing w:before="240" w:line="360" w:lineRule="auto"/>
+        <w:ind w:left="284"/>
+      </w:pPr>
+      <w:r>
+        <w:t>Cada página que tenemos en nuestro sitio tiene un encabezado. En esta página, tenemos el siguiente:</w:t>
+      </w:r>
+    </w:p>
+    <w:p>
+      <w:pPr>
+        <w:shd w:val="clear" w:color="auto" w:fill="1E1E1E"/>
+        <w:spacing w:after="0" w:line="285" w:lineRule="atLeast"/>
+        <w:ind w:left="426"/>
+        <w:rPr>
+          <w:rFonts w:ascii="Consolas" w:eastAsia="Times New Roman" w:hAnsi="Consolas" w:cs="Times New Roman"/>
+          <w:color w:val="D4D4D4"/>
+          <w:sz w:val="21"/>
+          <w:szCs w:val="21"/>
+          <w:lang w:eastAsia="es-AR"/>
+        </w:rPr>
+      </w:pPr>
+      <w:r>
+        <w:rPr>
+          <w:rFonts w:ascii="Consolas" w:eastAsia="Times New Roman" w:hAnsi="Consolas" w:cs="Times New Roman"/>
+          <w:color w:val="808080"/>
+          <w:sz w:val="21"/>
+          <w:szCs w:val="21"/>
+          <w:lang w:eastAsia="es-AR"/>
+        </w:rPr>
+        <w:t>&lt;</w:t>
+      </w:r>
+      <w:r>
+        <w:rPr>
+          <w:rFonts w:ascii="Consolas" w:eastAsia="Times New Roman" w:hAnsi="Consolas" w:cs="Times New Roman"/>
+          <w:color w:val="569CD6"/>
+          <w:sz w:val="21"/>
+          <w:szCs w:val="21"/>
+          <w:lang w:eastAsia="es-AR"/>
+        </w:rPr>
+        <w:t>h1</w:t>
+      </w:r>
+      <w:r>
+        <w:rPr>
+          <w:rFonts w:ascii="Consolas" w:eastAsia="Times New Roman" w:hAnsi="Consolas" w:cs="Times New Roman"/>
+          <w:color w:val="D4D4D4"/>
+          <w:sz w:val="21"/>
+          <w:szCs w:val="21"/>
+          <w:lang w:eastAsia="es-AR"/>
+        </w:rPr>
+        <w:t xml:space="preserve"> </w:t>
+      </w:r>
+      <w:r>
+        <w:rPr>
+          <w:rFonts w:ascii="Consolas" w:eastAsia="Times New Roman" w:hAnsi="Consolas" w:cs="Times New Roman"/>
+          <w:color w:val="9CDCFE"/>
+          <w:sz w:val="21"/>
+          <w:szCs w:val="21"/>
+          <w:lang w:eastAsia="es-AR"/>
+        </w:rPr>
+        <w:t>data-</w:t>
+      </w:r>
+      <w:proofErr w:type="spellStart"/>
+      <w:r>
+        <w:rPr>
+          <w:rFonts w:ascii="Consolas" w:eastAsia="Times New Roman" w:hAnsi="Consolas" w:cs="Times New Roman"/>
+          <w:color w:val="9CDCFE"/>
+          <w:sz w:val="21"/>
+          <w:szCs w:val="21"/>
+          <w:lang w:eastAsia="es-AR"/>
+        </w:rPr>
+        <w:t>aos</w:t>
+      </w:r>
+      <w:proofErr w:type="spellEnd"/>
+      <w:r>
+        <w:rPr>
+          <w:rFonts w:ascii="Consolas" w:eastAsia="Times New Roman" w:hAnsi="Consolas" w:cs="Times New Roman"/>
+          <w:color w:val="D4D4D4"/>
+          <w:sz w:val="21"/>
+          <w:szCs w:val="21"/>
+          <w:lang w:eastAsia="es-AR"/>
+        </w:rPr>
+        <w:t>=</w:t>
+      </w:r>
+      <w:r>
+        <w:rPr>
+          <w:rFonts w:ascii="Consolas" w:eastAsia="Times New Roman" w:hAnsi="Consolas" w:cs="Times New Roman"/>
+          <w:color w:val="CE9178"/>
+          <w:sz w:val="21"/>
+          <w:szCs w:val="21"/>
+          <w:lang w:eastAsia="es-AR"/>
+        </w:rPr>
+        <w:t>"zoom-</w:t>
+      </w:r>
+      <w:proofErr w:type="spellStart"/>
+      <w:r>
+        <w:rPr>
+          <w:rFonts w:ascii="Consolas" w:eastAsia="Times New Roman" w:hAnsi="Consolas" w:cs="Times New Roman"/>
+          <w:color w:val="CE9178"/>
+          <w:sz w:val="21"/>
+          <w:szCs w:val="21"/>
+          <w:lang w:eastAsia="es-AR"/>
+        </w:rPr>
+        <w:t>out</w:t>
+      </w:r>
+      <w:proofErr w:type="spellEnd"/>
+      <w:r>
+        <w:rPr>
+          <w:rFonts w:ascii="Consolas" w:eastAsia="Times New Roman" w:hAnsi="Consolas" w:cs="Times New Roman"/>
+          <w:color w:val="CE9178"/>
+          <w:sz w:val="21"/>
+          <w:szCs w:val="21"/>
+          <w:lang w:eastAsia="es-AR"/>
+        </w:rPr>
+        <w:t>"</w:t>
+      </w:r>
+      <w:r>
+        <w:rPr>
+          <w:rFonts w:ascii="Consolas" w:eastAsia="Times New Roman" w:hAnsi="Consolas" w:cs="Times New Roman"/>
+          <w:color w:val="D4D4D4"/>
+          <w:sz w:val="21"/>
+          <w:szCs w:val="21"/>
+          <w:lang w:eastAsia="es-AR"/>
+        </w:rPr>
+        <w:t xml:space="preserve"> </w:t>
+      </w:r>
+      <w:r>
+        <w:rPr>
+          <w:rFonts w:ascii="Consolas" w:eastAsia="Times New Roman" w:hAnsi="Consolas" w:cs="Times New Roman"/>
+          <w:color w:val="9CDCFE"/>
+          <w:sz w:val="21"/>
+          <w:szCs w:val="21"/>
+          <w:lang w:eastAsia="es-AR"/>
+        </w:rPr>
+        <w:t>data-</w:t>
+      </w:r>
+      <w:proofErr w:type="spellStart"/>
+      <w:r>
+        <w:rPr>
+          <w:rFonts w:ascii="Consolas" w:eastAsia="Times New Roman" w:hAnsi="Consolas" w:cs="Times New Roman"/>
+          <w:color w:val="9CDCFE"/>
+          <w:sz w:val="21"/>
+          <w:szCs w:val="21"/>
+          <w:lang w:eastAsia="es-AR"/>
+        </w:rPr>
+        <w:t>aos</w:t>
+      </w:r>
+      <w:proofErr w:type="spellEnd"/>
+      <w:r>
+        <w:rPr>
+          <w:rFonts w:ascii="Consolas" w:eastAsia="Times New Roman" w:hAnsi="Consolas" w:cs="Times New Roman"/>
+          <w:color w:val="9CDCFE"/>
+          <w:sz w:val="21"/>
+          <w:szCs w:val="21"/>
+          <w:lang w:eastAsia="es-AR"/>
+        </w:rPr>
+        <w:t>-</w:t>
+      </w:r>
+      <w:proofErr w:type="spellStart"/>
+      <w:r>
+        <w:rPr>
+          <w:rFonts w:ascii="Consolas" w:eastAsia="Times New Roman" w:hAnsi="Consolas" w:cs="Times New Roman"/>
+          <w:color w:val="9CDCFE"/>
+          <w:sz w:val="21"/>
+          <w:szCs w:val="21"/>
+          <w:lang w:eastAsia="es-AR"/>
+        </w:rPr>
+        <w:t>duration</w:t>
+      </w:r>
+      <w:proofErr w:type="spellEnd"/>
+      <w:r>
+        <w:rPr>
+          <w:rFonts w:ascii="Consolas" w:eastAsia="Times New Roman" w:hAnsi="Consolas" w:cs="Times New Roman"/>
+          <w:color w:val="D4D4D4"/>
+          <w:sz w:val="21"/>
+          <w:szCs w:val="21"/>
+          <w:lang w:eastAsia="es-AR"/>
+        </w:rPr>
+        <w:t>=</w:t>
+      </w:r>
+      <w:r>
+        <w:rPr>
+          <w:rFonts w:ascii="Consolas" w:eastAsia="Times New Roman" w:hAnsi="Consolas" w:cs="Times New Roman"/>
+          <w:color w:val="CE9178"/>
+          <w:sz w:val="21"/>
+          <w:szCs w:val="21"/>
+          <w:lang w:eastAsia="es-AR"/>
+        </w:rPr>
+        <w:t>"800"</w:t>
+      </w:r>
+      <w:r>
+        <w:rPr>
+          <w:rFonts w:ascii="Consolas" w:eastAsia="Times New Roman" w:hAnsi="Consolas" w:cs="Times New Roman"/>
+          <w:color w:val="D4D4D4"/>
+          <w:sz w:val="21"/>
+          <w:szCs w:val="21"/>
+          <w:lang w:eastAsia="es-AR"/>
+        </w:rPr>
+        <w:t xml:space="preserve"> </w:t>
+      </w:r>
+      <w:proofErr w:type="spellStart"/>
+      <w:r>
+        <w:rPr>
+          <w:rFonts w:ascii="Consolas" w:eastAsia="Times New Roman" w:hAnsi="Consolas" w:cs="Times New Roman"/>
+          <w:color w:val="9CDCFE"/>
+          <w:sz w:val="21"/>
+          <w:szCs w:val="21"/>
+          <w:lang w:eastAsia="es-AR"/>
+        </w:rPr>
+        <w:t>class</w:t>
+      </w:r>
+      <w:proofErr w:type="spellEnd"/>
+      <w:r>
+        <w:rPr>
+          <w:rFonts w:ascii="Consolas" w:eastAsia="Times New Roman" w:hAnsi="Consolas" w:cs="Times New Roman"/>
+          <w:color w:val="D4D4D4"/>
+          <w:sz w:val="21"/>
+          <w:szCs w:val="21"/>
+          <w:lang w:eastAsia="es-AR"/>
+        </w:rPr>
+        <w:t>=</w:t>
+      </w:r>
+      <w:r>
+        <w:rPr>
+          <w:rFonts w:ascii="Consolas" w:eastAsia="Times New Roman" w:hAnsi="Consolas" w:cs="Times New Roman"/>
+          <w:color w:val="CE9178"/>
+          <w:sz w:val="21"/>
+          <w:szCs w:val="21"/>
+          <w:lang w:eastAsia="es-AR"/>
+        </w:rPr>
+        <w:t>"</w:t>
+      </w:r>
+      <w:proofErr w:type="spellStart"/>
+      <w:r>
+        <w:rPr>
+          <w:rFonts w:ascii="Consolas" w:eastAsia="Times New Roman" w:hAnsi="Consolas" w:cs="Times New Roman"/>
+          <w:color w:val="CE9178"/>
+          <w:sz w:val="21"/>
+          <w:szCs w:val="21"/>
+          <w:lang w:eastAsia="es-AR"/>
+        </w:rPr>
+        <w:t>main</w:t>
+      </w:r>
+      <w:proofErr w:type="spellEnd"/>
+      <w:r>
+        <w:rPr>
+          <w:rFonts w:ascii="Consolas" w:eastAsia="Times New Roman" w:hAnsi="Consolas" w:cs="Times New Roman"/>
+          <w:color w:val="CE9178"/>
+          <w:sz w:val="21"/>
+          <w:szCs w:val="21"/>
+          <w:lang w:eastAsia="es-AR"/>
+        </w:rPr>
+        <w:t>__titulo"</w:t>
+      </w:r>
+      <w:r>
+        <w:rPr>
+          <w:rFonts w:ascii="Consolas" w:eastAsia="Times New Roman" w:hAnsi="Consolas" w:cs="Times New Roman"/>
+          <w:color w:val="808080"/>
+          <w:sz w:val="21"/>
+          <w:szCs w:val="21"/>
+          <w:lang w:eastAsia="es-AR"/>
+        </w:rPr>
+        <w:t>&gt;</w:t>
+      </w:r>
+      <w:r>
+        <w:rPr>
+          <w:rFonts w:ascii="Consolas" w:eastAsia="Times New Roman" w:hAnsi="Consolas" w:cs="Times New Roman"/>
+          <w:color w:val="D4D4D4"/>
+          <w:sz w:val="21"/>
+          <w:szCs w:val="21"/>
+          <w:lang w:eastAsia="es-AR"/>
+        </w:rPr>
+        <w:t>Nuestros Vinos</w:t>
+      </w:r>
+      <w:r>
+        <w:rPr>
+          <w:rFonts w:ascii="Consolas" w:eastAsia="Times New Roman" w:hAnsi="Consolas" w:cs="Times New Roman"/>
+          <w:color w:val="808080"/>
+          <w:sz w:val="21"/>
+          <w:szCs w:val="21"/>
+          <w:lang w:eastAsia="es-AR"/>
+        </w:rPr>
+        <w:t>&lt;/</w:t>
+      </w:r>
+      <w:r>
+        <w:rPr>
+          <w:rFonts w:ascii="Consolas" w:eastAsia="Times New Roman" w:hAnsi="Consolas" w:cs="Times New Roman"/>
+          <w:color w:val="569CD6"/>
+          <w:sz w:val="21"/>
+          <w:szCs w:val="21"/>
+          <w:lang w:eastAsia="es-AR"/>
+        </w:rPr>
+        <w:t>h1</w:t>
+      </w:r>
+      <w:r>
+        <w:rPr>
+          <w:rFonts w:ascii="Consolas" w:eastAsia="Times New Roman" w:hAnsi="Consolas" w:cs="Times New Roman"/>
+          <w:color w:val="808080"/>
+          <w:sz w:val="21"/>
+          <w:szCs w:val="21"/>
+          <w:lang w:eastAsia="es-AR"/>
+        </w:rPr>
+        <w:t>&gt;</w:t>
+      </w:r>
+    </w:p>
+    <w:p>
+      <w:pPr>
+        <w:pStyle w:val="Subttulo"/>
+        <w:spacing w:before="240" w:line="360" w:lineRule="auto"/>
+        <w:ind w:left="284"/>
+      </w:pPr>
+      <w:r>
+        <w:t>Usaremos h1 para los títulos principales de cada página. En esta sección colocaremos el título de sitio y añadimos también una animación de inicio.</w:t>
+      </w:r>
+    </w:p>
+    <w:p/>
+    <w:p>
+      <w:pPr>
+        <w:spacing w:line="480" w:lineRule="auto"/>
+        <w:rPr>
+          <w:rStyle w:val="Textoennegrita"/>
+          <w:i/>
+          <w:sz w:val="28"/>
+        </w:rPr>
+      </w:pPr>
+      <w:proofErr w:type="spellStart"/>
+      <w:proofErr w:type="gramStart"/>
+      <w:r>
+        <w:rPr>
+          <w:rStyle w:val="Textoennegrita"/>
+          <w:i/>
+          <w:sz w:val="28"/>
+        </w:rPr>
+        <w:t>pages</w:t>
+      </w:r>
+      <w:proofErr w:type="spellEnd"/>
+      <w:r>
+        <w:rPr>
+          <w:rStyle w:val="Textoennegrita"/>
+          <w:i/>
+          <w:sz w:val="28"/>
+        </w:rPr>
+        <w:t>/galeria.html</w:t>
+      </w:r>
+      <w:proofErr w:type="gramEnd"/>
+    </w:p>
+    <w:p>
+      <w:pPr>
+        <w:pStyle w:val="Subttulo"/>
+        <w:numPr>
+          <w:ilvl w:val="0"/>
+          <w:numId w:val="1"/>
+        </w:numPr>
+        <w:spacing w:line="276" w:lineRule="auto"/>
+        <w:ind w:left="284" w:hanging="283"/>
+        <w:rPr>
+          <w:rStyle w:val="Textoennegrita"/>
+        </w:rPr>
+      </w:pPr>
+      <w:r>
+        <w:rPr>
+          <w:rStyle w:val="Textoennegrita"/>
+        </w:rPr>
+        <w:t>Titulo:</w:t>
+      </w:r>
+    </w:p>
+    <w:p>
+      <w:pPr>
+        <w:pStyle w:val="Subttulo"/>
+        <w:spacing w:line="276" w:lineRule="auto"/>
+        <w:ind w:left="284"/>
+      </w:pPr>
+      <w:r>
+        <w:t>Modificamos el título de la página</w:t>
+      </w:r>
+    </w:p>
+    <w:p>
+      <w:pPr>
+        <w:shd w:val="clear" w:color="auto" w:fill="1E1E1E"/>
+        <w:spacing w:after="0" w:line="285" w:lineRule="atLeast"/>
+        <w:ind w:left="426"/>
+        <w:rPr>
+          <w:rFonts w:ascii="Consolas" w:eastAsia="Times New Roman" w:hAnsi="Consolas" w:cs="Times New Roman"/>
+          <w:color w:val="D4D4D4"/>
+          <w:sz w:val="21"/>
+          <w:szCs w:val="21"/>
+          <w:lang w:eastAsia="es-AR"/>
+        </w:rPr>
+      </w:pPr>
+      <w:r>
+        <w:rPr>
+          <w:rFonts w:ascii="Consolas" w:eastAsia="Times New Roman" w:hAnsi="Consolas" w:cs="Times New Roman"/>
+          <w:color w:val="808080"/>
+          <w:sz w:val="21"/>
+          <w:szCs w:val="21"/>
+          <w:lang w:eastAsia="es-AR"/>
+        </w:rPr>
+        <w:t>&lt;</w:t>
+      </w:r>
+      <w:proofErr w:type="spellStart"/>
+      <w:proofErr w:type="gramStart"/>
+      <w:r>
+        <w:rPr>
+          <w:rFonts w:ascii="Consolas" w:eastAsia="Times New Roman" w:hAnsi="Consolas" w:cs="Times New Roman"/>
+          <w:color w:val="569CD6"/>
+          <w:sz w:val="21"/>
+          <w:szCs w:val="21"/>
+          <w:lang w:eastAsia="es-AR"/>
+        </w:rPr>
+        <w:t>title</w:t>
+      </w:r>
+      <w:proofErr w:type="spellEnd"/>
+      <w:r>
+        <w:rPr>
+          <w:rFonts w:ascii="Consolas" w:eastAsia="Times New Roman" w:hAnsi="Consolas" w:cs="Times New Roman"/>
+          <w:color w:val="808080"/>
+          <w:sz w:val="21"/>
+          <w:szCs w:val="21"/>
+          <w:lang w:eastAsia="es-AR"/>
+        </w:rPr>
+        <w:t>&gt;</w:t>
+      </w:r>
+      <w:proofErr w:type="gramEnd"/>
+      <w:r>
+        <w:rPr>
+          <w:rFonts w:ascii="Consolas" w:eastAsia="Times New Roman" w:hAnsi="Consolas" w:cs="Times New Roman"/>
+          <w:color w:val="D4D4D4"/>
+          <w:sz w:val="21"/>
+          <w:szCs w:val="21"/>
+          <w:lang w:eastAsia="es-AR"/>
+        </w:rPr>
+        <w:t xml:space="preserve">Bodegas Santa </w:t>
+      </w:r>
+      <w:proofErr w:type="spellStart"/>
+      <w:r>
+        <w:rPr>
+          <w:rFonts w:ascii="Consolas" w:eastAsia="Times New Roman" w:hAnsi="Consolas" w:cs="Times New Roman"/>
+          <w:color w:val="D4D4D4"/>
+          <w:sz w:val="21"/>
+          <w:szCs w:val="21"/>
+          <w:lang w:eastAsia="es-AR"/>
+        </w:rPr>
+        <w:t>Melody</w:t>
+      </w:r>
+      <w:proofErr w:type="spellEnd"/>
+      <w:r>
+        <w:rPr>
+          <w:rFonts w:ascii="Consolas" w:eastAsia="Times New Roman" w:hAnsi="Consolas" w:cs="Times New Roman"/>
+          <w:color w:val="D4D4D4"/>
+          <w:sz w:val="21"/>
+          <w:szCs w:val="21"/>
+          <w:lang w:eastAsia="es-AR"/>
+        </w:rPr>
+        <w:t xml:space="preserve"> | </w:t>
+      </w:r>
+      <w:proofErr w:type="spellStart"/>
+      <w:r>
+        <w:rPr>
+          <w:rFonts w:ascii="Consolas" w:eastAsia="Times New Roman" w:hAnsi="Consolas" w:cs="Times New Roman"/>
+          <w:color w:val="D4D4D4"/>
+          <w:sz w:val="21"/>
+          <w:szCs w:val="21"/>
+          <w:lang w:eastAsia="es-AR"/>
+        </w:rPr>
+        <w:t>Galeria</w:t>
+      </w:r>
+      <w:proofErr w:type="spellEnd"/>
+      <w:r>
+        <w:rPr>
+          <w:rFonts w:ascii="Consolas" w:eastAsia="Times New Roman" w:hAnsi="Consolas" w:cs="Times New Roman"/>
+          <w:color w:val="808080"/>
+          <w:sz w:val="21"/>
+          <w:szCs w:val="21"/>
+          <w:lang w:eastAsia="es-AR"/>
+        </w:rPr>
+        <w:t>&lt;/</w:t>
+      </w:r>
+      <w:proofErr w:type="spellStart"/>
+      <w:r>
+        <w:rPr>
+          <w:rFonts w:ascii="Consolas" w:eastAsia="Times New Roman" w:hAnsi="Consolas" w:cs="Times New Roman"/>
+          <w:color w:val="569CD6"/>
+          <w:sz w:val="21"/>
+          <w:szCs w:val="21"/>
+          <w:lang w:eastAsia="es-AR"/>
+        </w:rPr>
+        <w:t>title</w:t>
+      </w:r>
+      <w:proofErr w:type="spellEnd"/>
+      <w:r>
+        <w:rPr>
+          <w:rFonts w:ascii="Consolas" w:eastAsia="Times New Roman" w:hAnsi="Consolas" w:cs="Times New Roman"/>
+          <w:color w:val="808080"/>
+          <w:sz w:val="21"/>
+          <w:szCs w:val="21"/>
+          <w:lang w:eastAsia="es-AR"/>
+        </w:rPr>
+        <w:t>&gt;</w:t>
+      </w:r>
+    </w:p>
+    <w:p>
+      <w:pPr>
+        <w:pStyle w:val="Subttulo"/>
+        <w:spacing w:before="240"/>
+        <w:ind w:left="284"/>
+      </w:pPr>
+      <w:r>
+        <w:t>Colocamos una barra y el nombre de la página</w:t>
+      </w:r>
+    </w:p>
+    <w:p/>
+    <w:p>
+      <w:pPr>
+        <w:pStyle w:val="Subttulo"/>
+        <w:numPr>
+          <w:ilvl w:val="0"/>
+          <w:numId w:val="1"/>
+        </w:numPr>
+        <w:spacing w:line="276" w:lineRule="auto"/>
+        <w:ind w:left="284" w:hanging="283"/>
+        <w:rPr>
+          <w:rStyle w:val="Textoennegrita"/>
+        </w:rPr>
+      </w:pPr>
+      <w:r>
+        <w:rPr>
+          <w:rStyle w:val="Textoennegrita"/>
+        </w:rPr>
+        <w:t>Descripción:</w:t>
+      </w:r>
+    </w:p>
+    <w:p>
+      <w:pPr>
+        <w:pStyle w:val="Subttulo"/>
+        <w:numPr>
+          <w:ilvl w:val="0"/>
+          <w:numId w:val="0"/>
+        </w:numPr>
+        <w:spacing w:line="276" w:lineRule="auto"/>
+        <w:ind w:left="284"/>
+      </w:pPr>
+      <w:r>
+        <w:t>Colocamos la siguiente descripción:</w:t>
+      </w:r>
+    </w:p>
+    <w:p>
+      <w:pPr>
+        <w:shd w:val="clear" w:color="auto" w:fill="1E1E1E"/>
+        <w:spacing w:after="0" w:line="285" w:lineRule="atLeast"/>
+        <w:ind w:left="426"/>
+        <w:rPr>
+          <w:rFonts w:ascii="Consolas" w:eastAsia="Times New Roman" w:hAnsi="Consolas" w:cs="Times New Roman"/>
+          <w:color w:val="D4D4D4"/>
+          <w:sz w:val="21"/>
+          <w:szCs w:val="21"/>
+          <w:lang w:eastAsia="es-AR"/>
+        </w:rPr>
+      </w:pPr>
+      <w:r>
+        <w:rPr>
+          <w:rFonts w:ascii="Consolas" w:eastAsia="Times New Roman" w:hAnsi="Consolas" w:cs="Times New Roman"/>
+          <w:color w:val="808080"/>
+          <w:sz w:val="21"/>
+          <w:szCs w:val="21"/>
+          <w:lang w:eastAsia="es-AR"/>
+        </w:rPr>
+        <w:t>&lt;</w:t>
+      </w:r>
+      <w:r>
+        <w:rPr>
+          <w:rFonts w:ascii="Consolas" w:eastAsia="Times New Roman" w:hAnsi="Consolas" w:cs="Times New Roman"/>
+          <w:color w:val="569CD6"/>
+          <w:sz w:val="21"/>
+          <w:szCs w:val="21"/>
+          <w:lang w:eastAsia="es-AR"/>
+        </w:rPr>
+        <w:t>meta</w:t>
+      </w:r>
+      <w:r>
+        <w:rPr>
+          <w:rFonts w:ascii="Consolas" w:eastAsia="Times New Roman" w:hAnsi="Consolas" w:cs="Times New Roman"/>
+          <w:color w:val="D4D4D4"/>
+          <w:sz w:val="21"/>
+          <w:szCs w:val="21"/>
+          <w:lang w:eastAsia="es-AR"/>
+        </w:rPr>
+        <w:t xml:space="preserve"> </w:t>
+      </w:r>
+      <w:proofErr w:type="spellStart"/>
+      <w:r>
+        <w:rPr>
+          <w:rFonts w:ascii="Consolas" w:eastAsia="Times New Roman" w:hAnsi="Consolas" w:cs="Times New Roman"/>
+          <w:color w:val="9CDCFE"/>
+          <w:sz w:val="21"/>
+          <w:szCs w:val="21"/>
+          <w:lang w:eastAsia="es-AR"/>
+        </w:rPr>
+        <w:t>name</w:t>
+      </w:r>
+      <w:proofErr w:type="spellEnd"/>
+      <w:r>
+        <w:rPr>
+          <w:rFonts w:ascii="Consolas" w:eastAsia="Times New Roman" w:hAnsi="Consolas" w:cs="Times New Roman"/>
+          <w:color w:val="D4D4D4"/>
+          <w:sz w:val="21"/>
+          <w:szCs w:val="21"/>
+          <w:lang w:eastAsia="es-AR"/>
+        </w:rPr>
+        <w:t>=</w:t>
+      </w:r>
+      <w:r>
+        <w:rPr>
+          <w:rFonts w:ascii="Consolas" w:eastAsia="Times New Roman" w:hAnsi="Consolas" w:cs="Times New Roman"/>
+          <w:color w:val="CE9178"/>
+          <w:sz w:val="21"/>
+          <w:szCs w:val="21"/>
+          <w:lang w:eastAsia="es-AR"/>
+        </w:rPr>
+        <w:t>"</w:t>
+      </w:r>
+      <w:proofErr w:type="spellStart"/>
+      <w:r>
+        <w:rPr>
+          <w:rFonts w:ascii="Consolas" w:eastAsia="Times New Roman" w:hAnsi="Consolas" w:cs="Times New Roman"/>
+          <w:color w:val="CE9178"/>
+          <w:sz w:val="21"/>
+          <w:szCs w:val="21"/>
+          <w:lang w:eastAsia="es-AR"/>
+        </w:rPr>
+        <w:t>description</w:t>
+      </w:r>
+      <w:proofErr w:type="spellEnd"/>
+      <w:r>
+        <w:rPr>
+          <w:rFonts w:ascii="Consolas" w:eastAsia="Times New Roman" w:hAnsi="Consolas" w:cs="Times New Roman"/>
+          <w:color w:val="CE9178"/>
+          <w:sz w:val="21"/>
+          <w:szCs w:val="21"/>
+          <w:lang w:eastAsia="es-AR"/>
+        </w:rPr>
+        <w:t>"</w:t>
+      </w:r>
+      <w:r>
+        <w:rPr>
+          <w:rFonts w:ascii="Consolas" w:eastAsia="Times New Roman" w:hAnsi="Consolas" w:cs="Times New Roman"/>
+          <w:color w:val="D4D4D4"/>
+          <w:sz w:val="21"/>
+          <w:szCs w:val="21"/>
+          <w:lang w:eastAsia="es-AR"/>
+        </w:rPr>
+        <w:t xml:space="preserve"> </w:t>
+      </w:r>
+      <w:proofErr w:type="spellStart"/>
+      <w:r>
+        <w:rPr>
+          <w:rFonts w:ascii="Consolas" w:eastAsia="Times New Roman" w:hAnsi="Consolas" w:cs="Times New Roman"/>
+          <w:color w:val="9CDCFE"/>
+          <w:sz w:val="21"/>
+          <w:szCs w:val="21"/>
+          <w:lang w:eastAsia="es-AR"/>
+        </w:rPr>
+        <w:t>content</w:t>
+      </w:r>
+      <w:proofErr w:type="spellEnd"/>
+      <w:r>
+        <w:rPr>
+          <w:rFonts w:ascii="Consolas" w:eastAsia="Times New Roman" w:hAnsi="Consolas" w:cs="Times New Roman"/>
+          <w:color w:val="D4D4D4"/>
+          <w:sz w:val="21"/>
+          <w:szCs w:val="21"/>
+          <w:lang w:eastAsia="es-AR"/>
+        </w:rPr>
+        <w:t>=</w:t>
+      </w:r>
+      <w:r>
+        <w:rPr>
+          <w:rFonts w:ascii="Consolas" w:eastAsia="Times New Roman" w:hAnsi="Consolas" w:cs="Times New Roman"/>
+          <w:color w:val="CE9178"/>
+          <w:sz w:val="21"/>
+          <w:szCs w:val="21"/>
+          <w:lang w:eastAsia="es-AR"/>
+        </w:rPr>
+        <w:t xml:space="preserve">"Sitio de Bodegas de Vinos. Les presentamos algunas </w:t>
+      </w:r>
+      <w:proofErr w:type="spellStart"/>
+      <w:r>
+        <w:rPr>
+          <w:rFonts w:ascii="Consolas" w:eastAsia="Times New Roman" w:hAnsi="Consolas" w:cs="Times New Roman"/>
+          <w:color w:val="CE9178"/>
+          <w:sz w:val="21"/>
+          <w:szCs w:val="21"/>
+          <w:lang w:eastAsia="es-AR"/>
+        </w:rPr>
+        <w:t>imagenes</w:t>
+      </w:r>
+      <w:proofErr w:type="spellEnd"/>
+      <w:r>
+        <w:rPr>
+          <w:rFonts w:ascii="Consolas" w:eastAsia="Times New Roman" w:hAnsi="Consolas" w:cs="Times New Roman"/>
+          <w:color w:val="CE9178"/>
+          <w:sz w:val="21"/>
+          <w:szCs w:val="21"/>
+          <w:lang w:eastAsia="es-AR"/>
+        </w:rPr>
+        <w:t xml:space="preserve"> de nuestra bodega y productos."</w:t>
+      </w:r>
+      <w:r>
+        <w:rPr>
+          <w:rFonts w:ascii="Consolas" w:eastAsia="Times New Roman" w:hAnsi="Consolas" w:cs="Times New Roman"/>
+          <w:color w:val="808080"/>
+          <w:sz w:val="21"/>
+          <w:szCs w:val="21"/>
+          <w:lang w:eastAsia="es-AR"/>
+        </w:rPr>
+        <w:t>&gt;</w:t>
+      </w:r>
+    </w:p>
+    <w:p>
+      <w:pPr>
+        <w:pStyle w:val="Subttulo"/>
+        <w:spacing w:before="240" w:line="360" w:lineRule="auto"/>
+        <w:ind w:left="284"/>
+      </w:pPr>
+      <w:r>
+        <w:lastRenderedPageBreak/>
+        <w:t xml:space="preserve">Mediante la etiqueta meta y el atributo </w:t>
+      </w:r>
+      <w:proofErr w:type="spellStart"/>
+      <w:r>
+        <w:t>description</w:t>
+      </w:r>
+      <w:proofErr w:type="spellEnd"/>
+      <w:r>
+        <w:t xml:space="preserve"> describimos nuestro sitio indicando y además le indicamos un breve resumen del contenido del sitio, con el fin de informarle al usuario sobre el sitio antes de acceder.</w:t>
+      </w:r>
+    </w:p>
+    <w:p>
+      <w:pPr>
+        <w:pStyle w:val="Subttulo"/>
+        <w:numPr>
+          <w:ilvl w:val="0"/>
+          <w:numId w:val="1"/>
+        </w:numPr>
+        <w:spacing w:line="276" w:lineRule="auto"/>
+        <w:ind w:left="284" w:hanging="283"/>
+        <w:rPr>
+          <w:rStyle w:val="Textoennegrita"/>
+        </w:rPr>
+      </w:pPr>
+      <w:r>
+        <w:rPr>
+          <w:rStyle w:val="Textoennegrita"/>
+        </w:rPr>
+        <w:t>Palabras claves:</w:t>
+      </w:r>
+    </w:p>
+    <w:p>
+      <w:pPr>
+        <w:pStyle w:val="Subttulo"/>
+        <w:numPr>
+          <w:ilvl w:val="0"/>
+          <w:numId w:val="0"/>
+        </w:numPr>
+        <w:spacing w:line="276" w:lineRule="auto"/>
+        <w:ind w:left="284"/>
+      </w:pPr>
+      <w:r>
+        <w:t>En esta página, añadimos las siguientes palabras claves:</w:t>
+      </w:r>
+    </w:p>
+    <w:p>
+      <w:pPr>
+        <w:shd w:val="clear" w:color="auto" w:fill="1E1E1E"/>
+        <w:spacing w:after="0" w:line="285" w:lineRule="atLeast"/>
+        <w:ind w:left="426"/>
+        <w:rPr>
+          <w:rFonts w:ascii="Consolas" w:eastAsia="Times New Roman" w:hAnsi="Consolas" w:cs="Times New Roman"/>
+          <w:color w:val="D4D4D4"/>
+          <w:sz w:val="21"/>
+          <w:szCs w:val="21"/>
+          <w:lang w:eastAsia="es-AR"/>
+        </w:rPr>
+      </w:pPr>
+      <w:r>
+        <w:rPr>
+          <w:rFonts w:ascii="Consolas" w:eastAsia="Times New Roman" w:hAnsi="Consolas" w:cs="Times New Roman"/>
+          <w:color w:val="808080"/>
+          <w:sz w:val="21"/>
+          <w:szCs w:val="21"/>
+          <w:lang w:eastAsia="es-AR"/>
+        </w:rPr>
+        <w:t>&lt;</w:t>
+      </w:r>
+      <w:r>
+        <w:rPr>
+          <w:rFonts w:ascii="Consolas" w:eastAsia="Times New Roman" w:hAnsi="Consolas" w:cs="Times New Roman"/>
+          <w:color w:val="569CD6"/>
+          <w:sz w:val="21"/>
+          <w:szCs w:val="21"/>
+          <w:lang w:eastAsia="es-AR"/>
+        </w:rPr>
+        <w:t>meta</w:t>
+      </w:r>
+      <w:r>
+        <w:rPr>
+          <w:rFonts w:ascii="Consolas" w:eastAsia="Times New Roman" w:hAnsi="Consolas" w:cs="Times New Roman"/>
+          <w:color w:val="D4D4D4"/>
+          <w:sz w:val="21"/>
+          <w:szCs w:val="21"/>
+          <w:lang w:eastAsia="es-AR"/>
+        </w:rPr>
+        <w:t xml:space="preserve"> </w:t>
+      </w:r>
+      <w:proofErr w:type="spellStart"/>
+      <w:r>
+        <w:rPr>
+          <w:rFonts w:ascii="Consolas" w:eastAsia="Times New Roman" w:hAnsi="Consolas" w:cs="Times New Roman"/>
+          <w:color w:val="9CDCFE"/>
+          <w:sz w:val="21"/>
+          <w:szCs w:val="21"/>
+          <w:lang w:eastAsia="es-AR"/>
+        </w:rPr>
+        <w:t>name</w:t>
+      </w:r>
+      <w:proofErr w:type="spellEnd"/>
+      <w:r>
+        <w:rPr>
+          <w:rFonts w:ascii="Consolas" w:eastAsia="Times New Roman" w:hAnsi="Consolas" w:cs="Times New Roman"/>
+          <w:color w:val="D4D4D4"/>
+          <w:sz w:val="21"/>
+          <w:szCs w:val="21"/>
+          <w:lang w:eastAsia="es-AR"/>
+        </w:rPr>
+        <w:t>=</w:t>
+      </w:r>
+      <w:r>
+        <w:rPr>
+          <w:rFonts w:ascii="Consolas" w:eastAsia="Times New Roman" w:hAnsi="Consolas" w:cs="Times New Roman"/>
+          <w:color w:val="CE9178"/>
+          <w:sz w:val="21"/>
+          <w:szCs w:val="21"/>
+          <w:lang w:eastAsia="es-AR"/>
+        </w:rPr>
+        <w:t>"</w:t>
+      </w:r>
+      <w:proofErr w:type="spellStart"/>
+      <w:r>
+        <w:rPr>
+          <w:rFonts w:ascii="Consolas" w:eastAsia="Times New Roman" w:hAnsi="Consolas" w:cs="Times New Roman"/>
+          <w:color w:val="CE9178"/>
+          <w:sz w:val="21"/>
+          <w:szCs w:val="21"/>
+          <w:lang w:eastAsia="es-AR"/>
+        </w:rPr>
+        <w:t>keywords</w:t>
+      </w:r>
+      <w:proofErr w:type="spellEnd"/>
+      <w:r>
+        <w:rPr>
+          <w:rFonts w:ascii="Consolas" w:eastAsia="Times New Roman" w:hAnsi="Consolas" w:cs="Times New Roman"/>
+          <w:color w:val="CE9178"/>
+          <w:sz w:val="21"/>
+          <w:szCs w:val="21"/>
+          <w:lang w:eastAsia="es-AR"/>
+        </w:rPr>
+        <w:t>"</w:t>
+      </w:r>
+      <w:r>
+        <w:rPr>
+          <w:rFonts w:ascii="Consolas" w:eastAsia="Times New Roman" w:hAnsi="Consolas" w:cs="Times New Roman"/>
+          <w:color w:val="D4D4D4"/>
+          <w:sz w:val="21"/>
+          <w:szCs w:val="21"/>
+          <w:lang w:eastAsia="es-AR"/>
+        </w:rPr>
+        <w:t xml:space="preserve">  </w:t>
+      </w:r>
+      <w:proofErr w:type="spellStart"/>
+      <w:r>
+        <w:rPr>
+          <w:rFonts w:ascii="Consolas" w:eastAsia="Times New Roman" w:hAnsi="Consolas" w:cs="Times New Roman"/>
+          <w:color w:val="9CDCFE"/>
+          <w:sz w:val="21"/>
+          <w:szCs w:val="21"/>
+          <w:lang w:eastAsia="es-AR"/>
+        </w:rPr>
+        <w:t>content</w:t>
+      </w:r>
+      <w:proofErr w:type="spellEnd"/>
+      <w:r>
+        <w:rPr>
+          <w:rFonts w:ascii="Consolas" w:eastAsia="Times New Roman" w:hAnsi="Consolas" w:cs="Times New Roman"/>
+          <w:color w:val="D4D4D4"/>
+          <w:sz w:val="21"/>
+          <w:szCs w:val="21"/>
+          <w:lang w:eastAsia="es-AR"/>
+        </w:rPr>
+        <w:t>=</w:t>
+      </w:r>
+      <w:r>
+        <w:rPr>
+          <w:rFonts w:ascii="Consolas" w:eastAsia="Times New Roman" w:hAnsi="Consolas" w:cs="Times New Roman"/>
+          <w:color w:val="CE9178"/>
+          <w:sz w:val="21"/>
+          <w:szCs w:val="21"/>
+          <w:lang w:eastAsia="es-AR"/>
+        </w:rPr>
+        <w:t>"VINO, MENDOZA, RESERVA, TINTO, BLANCO, SANTA, MELODY, BODEGA, LATAS, UVAS, PICNIC, IMAGENES, GALERIA"</w:t>
+      </w:r>
+      <w:r>
+        <w:rPr>
+          <w:rFonts w:ascii="Consolas" w:eastAsia="Times New Roman" w:hAnsi="Consolas" w:cs="Times New Roman"/>
+          <w:color w:val="808080"/>
+          <w:sz w:val="21"/>
+          <w:szCs w:val="21"/>
+          <w:lang w:eastAsia="es-AR"/>
+        </w:rPr>
+        <w:t>&gt;</w:t>
+      </w:r>
+    </w:p>
+    <w:p>
+      <w:pPr>
+        <w:pStyle w:val="Subttulo"/>
+        <w:spacing w:before="240" w:line="360" w:lineRule="auto"/>
+        <w:ind w:left="284"/>
+      </w:pPr>
+      <w:r>
+        <w:t xml:space="preserve">Mediante la etiqueta meta y el atributo </w:t>
+      </w:r>
+      <w:proofErr w:type="spellStart"/>
+      <w:r>
+        <w:t>keywords</w:t>
+      </w:r>
+      <w:proofErr w:type="spellEnd"/>
+      <w:r>
+        <w:t>, agregamos palabras claves a nuestros sitios. Elegimos estas palabras ya que son las más relevantes y las que contiene en esta página.</w:t>
+      </w:r>
+    </w:p>
+    <w:p>
+      <w:pPr>
+        <w:pStyle w:val="Subttulo"/>
+        <w:numPr>
+          <w:ilvl w:val="0"/>
+          <w:numId w:val="1"/>
+        </w:numPr>
+        <w:spacing w:line="276" w:lineRule="auto"/>
+        <w:ind w:left="284" w:hanging="283"/>
+        <w:rPr>
+          <w:rStyle w:val="Textoennegrita"/>
+        </w:rPr>
+      </w:pPr>
+      <w:r>
+        <w:rPr>
+          <w:rStyle w:val="Textoennegrita"/>
+        </w:rPr>
+        <w:t>Encabezados:</w:t>
+      </w:r>
+    </w:p>
+    <w:p>
+      <w:pPr>
+        <w:pStyle w:val="Subttulo"/>
+        <w:spacing w:before="240" w:line="360" w:lineRule="auto"/>
+        <w:ind w:left="284"/>
+      </w:pPr>
+      <w:r>
+        <w:t>Cada página que tenemos en nuestro sitio tiene un encabezado. En esta página, tenemos el siguiente:</w:t>
+      </w:r>
+    </w:p>
+    <w:p>
+      <w:pPr>
+        <w:shd w:val="clear" w:color="auto" w:fill="1E1E1E"/>
+        <w:spacing w:after="0" w:line="285" w:lineRule="atLeast"/>
+        <w:ind w:left="426"/>
+        <w:rPr>
+          <w:rFonts w:ascii="Consolas" w:eastAsia="Times New Roman" w:hAnsi="Consolas" w:cs="Times New Roman"/>
+          <w:color w:val="D4D4D4"/>
+          <w:sz w:val="21"/>
+          <w:szCs w:val="21"/>
+          <w:lang w:eastAsia="es-AR"/>
+        </w:rPr>
+      </w:pPr>
+      <w:r>
+        <w:rPr>
+          <w:rFonts w:ascii="Consolas" w:eastAsia="Times New Roman" w:hAnsi="Consolas" w:cs="Times New Roman"/>
+          <w:color w:val="808080"/>
+          <w:sz w:val="21"/>
+          <w:szCs w:val="21"/>
+          <w:lang w:eastAsia="es-AR"/>
+        </w:rPr>
+        <w:t>&lt;</w:t>
+      </w:r>
+      <w:r>
+        <w:rPr>
+          <w:rFonts w:ascii="Consolas" w:eastAsia="Times New Roman" w:hAnsi="Consolas" w:cs="Times New Roman"/>
+          <w:color w:val="569CD6"/>
+          <w:sz w:val="21"/>
+          <w:szCs w:val="21"/>
+          <w:lang w:eastAsia="es-AR"/>
+        </w:rPr>
+        <w:t>h1</w:t>
+      </w:r>
+      <w:r>
+        <w:rPr>
+          <w:rFonts w:ascii="Consolas" w:eastAsia="Times New Roman" w:hAnsi="Consolas" w:cs="Times New Roman"/>
+          <w:color w:val="D4D4D4"/>
+          <w:sz w:val="21"/>
+          <w:szCs w:val="21"/>
+          <w:lang w:eastAsia="es-AR"/>
+        </w:rPr>
+        <w:t xml:space="preserve"> </w:t>
+      </w:r>
+      <w:r>
+        <w:rPr>
+          <w:rFonts w:ascii="Consolas" w:eastAsia="Times New Roman" w:hAnsi="Consolas" w:cs="Times New Roman"/>
+          <w:color w:val="9CDCFE"/>
+          <w:sz w:val="21"/>
+          <w:szCs w:val="21"/>
+          <w:lang w:eastAsia="es-AR"/>
+        </w:rPr>
+        <w:t>data-</w:t>
+      </w:r>
+      <w:proofErr w:type="spellStart"/>
+      <w:r>
+        <w:rPr>
+          <w:rFonts w:ascii="Consolas" w:eastAsia="Times New Roman" w:hAnsi="Consolas" w:cs="Times New Roman"/>
+          <w:color w:val="9CDCFE"/>
+          <w:sz w:val="21"/>
+          <w:szCs w:val="21"/>
+          <w:lang w:eastAsia="es-AR"/>
+        </w:rPr>
+        <w:t>aos</w:t>
+      </w:r>
+      <w:proofErr w:type="spellEnd"/>
+      <w:r>
+        <w:rPr>
+          <w:rFonts w:ascii="Consolas" w:eastAsia="Times New Roman" w:hAnsi="Consolas" w:cs="Times New Roman"/>
+          <w:color w:val="D4D4D4"/>
+          <w:sz w:val="21"/>
+          <w:szCs w:val="21"/>
+          <w:lang w:eastAsia="es-AR"/>
+        </w:rPr>
+        <w:t>=</w:t>
+      </w:r>
+      <w:r>
+        <w:rPr>
+          <w:rFonts w:ascii="Consolas" w:eastAsia="Times New Roman" w:hAnsi="Consolas" w:cs="Times New Roman"/>
+          <w:color w:val="CE9178"/>
+          <w:sz w:val="21"/>
+          <w:szCs w:val="21"/>
+          <w:lang w:eastAsia="es-AR"/>
+        </w:rPr>
+        <w:t>"zoom-</w:t>
+      </w:r>
+      <w:proofErr w:type="spellStart"/>
+      <w:r>
+        <w:rPr>
+          <w:rFonts w:ascii="Consolas" w:eastAsia="Times New Roman" w:hAnsi="Consolas" w:cs="Times New Roman"/>
+          <w:color w:val="CE9178"/>
+          <w:sz w:val="21"/>
+          <w:szCs w:val="21"/>
+          <w:lang w:eastAsia="es-AR"/>
+        </w:rPr>
+        <w:t>out</w:t>
+      </w:r>
+      <w:proofErr w:type="spellEnd"/>
+      <w:r>
+        <w:rPr>
+          <w:rFonts w:ascii="Consolas" w:eastAsia="Times New Roman" w:hAnsi="Consolas" w:cs="Times New Roman"/>
+          <w:color w:val="CE9178"/>
+          <w:sz w:val="21"/>
+          <w:szCs w:val="21"/>
+          <w:lang w:eastAsia="es-AR"/>
+        </w:rPr>
+        <w:t>"</w:t>
+      </w:r>
+      <w:r>
+        <w:rPr>
+          <w:rFonts w:ascii="Consolas" w:eastAsia="Times New Roman" w:hAnsi="Consolas" w:cs="Times New Roman"/>
+          <w:color w:val="D4D4D4"/>
+          <w:sz w:val="21"/>
+          <w:szCs w:val="21"/>
+          <w:lang w:eastAsia="es-AR"/>
+        </w:rPr>
+        <w:t xml:space="preserve"> </w:t>
+      </w:r>
+      <w:r>
+        <w:rPr>
+          <w:rFonts w:ascii="Consolas" w:eastAsia="Times New Roman" w:hAnsi="Consolas" w:cs="Times New Roman"/>
+          <w:color w:val="9CDCFE"/>
+          <w:sz w:val="21"/>
+          <w:szCs w:val="21"/>
+          <w:lang w:eastAsia="es-AR"/>
+        </w:rPr>
+        <w:t>data-</w:t>
+      </w:r>
+      <w:proofErr w:type="spellStart"/>
+      <w:r>
+        <w:rPr>
+          <w:rFonts w:ascii="Consolas" w:eastAsia="Times New Roman" w:hAnsi="Consolas" w:cs="Times New Roman"/>
+          <w:color w:val="9CDCFE"/>
+          <w:sz w:val="21"/>
+          <w:szCs w:val="21"/>
+          <w:lang w:eastAsia="es-AR"/>
+        </w:rPr>
+        <w:t>aos</w:t>
+      </w:r>
+      <w:proofErr w:type="spellEnd"/>
+      <w:r>
+        <w:rPr>
+          <w:rFonts w:ascii="Consolas" w:eastAsia="Times New Roman" w:hAnsi="Consolas" w:cs="Times New Roman"/>
+          <w:color w:val="9CDCFE"/>
+          <w:sz w:val="21"/>
+          <w:szCs w:val="21"/>
+          <w:lang w:eastAsia="es-AR"/>
+        </w:rPr>
+        <w:t>-</w:t>
+      </w:r>
+      <w:proofErr w:type="spellStart"/>
+      <w:r>
+        <w:rPr>
+          <w:rFonts w:ascii="Consolas" w:eastAsia="Times New Roman" w:hAnsi="Consolas" w:cs="Times New Roman"/>
+          <w:color w:val="9CDCFE"/>
+          <w:sz w:val="21"/>
+          <w:szCs w:val="21"/>
+          <w:lang w:eastAsia="es-AR"/>
+        </w:rPr>
+        <w:t>duration</w:t>
+      </w:r>
+      <w:proofErr w:type="spellEnd"/>
+      <w:r>
+        <w:rPr>
+          <w:rFonts w:ascii="Consolas" w:eastAsia="Times New Roman" w:hAnsi="Consolas" w:cs="Times New Roman"/>
+          <w:color w:val="D4D4D4"/>
+          <w:sz w:val="21"/>
+          <w:szCs w:val="21"/>
+          <w:lang w:eastAsia="es-AR"/>
+        </w:rPr>
+        <w:t>=</w:t>
+      </w:r>
+      <w:r>
+        <w:rPr>
+          <w:rFonts w:ascii="Consolas" w:eastAsia="Times New Roman" w:hAnsi="Consolas" w:cs="Times New Roman"/>
+          <w:color w:val="CE9178"/>
+          <w:sz w:val="21"/>
+          <w:szCs w:val="21"/>
+          <w:lang w:eastAsia="es-AR"/>
+        </w:rPr>
+        <w:t>"800"</w:t>
+      </w:r>
+      <w:r>
+        <w:rPr>
+          <w:rFonts w:ascii="Consolas" w:eastAsia="Times New Roman" w:hAnsi="Consolas" w:cs="Times New Roman"/>
+          <w:color w:val="D4D4D4"/>
+          <w:sz w:val="21"/>
+          <w:szCs w:val="21"/>
+          <w:lang w:eastAsia="es-AR"/>
+        </w:rPr>
+        <w:t xml:space="preserve"> </w:t>
+      </w:r>
+      <w:proofErr w:type="spellStart"/>
+      <w:r>
+        <w:rPr>
+          <w:rFonts w:ascii="Consolas" w:eastAsia="Times New Roman" w:hAnsi="Consolas" w:cs="Times New Roman"/>
+          <w:color w:val="9CDCFE"/>
+          <w:sz w:val="21"/>
+          <w:szCs w:val="21"/>
+          <w:lang w:eastAsia="es-AR"/>
+        </w:rPr>
+        <w:t>class</w:t>
+      </w:r>
+      <w:proofErr w:type="spellEnd"/>
+      <w:r>
+        <w:rPr>
+          <w:rFonts w:ascii="Consolas" w:eastAsia="Times New Roman" w:hAnsi="Consolas" w:cs="Times New Roman"/>
+          <w:color w:val="D4D4D4"/>
+          <w:sz w:val="21"/>
+          <w:szCs w:val="21"/>
+          <w:lang w:eastAsia="es-AR"/>
+        </w:rPr>
+        <w:t>=</w:t>
+      </w:r>
+      <w:r>
+        <w:rPr>
+          <w:rFonts w:ascii="Consolas" w:eastAsia="Times New Roman" w:hAnsi="Consolas" w:cs="Times New Roman"/>
+          <w:color w:val="CE9178"/>
+          <w:sz w:val="21"/>
+          <w:szCs w:val="21"/>
+          <w:lang w:eastAsia="es-AR"/>
+        </w:rPr>
+        <w:t>"</w:t>
+      </w:r>
+      <w:proofErr w:type="spellStart"/>
+      <w:r>
+        <w:rPr>
+          <w:rFonts w:ascii="Consolas" w:eastAsia="Times New Roman" w:hAnsi="Consolas" w:cs="Times New Roman"/>
+          <w:color w:val="CE9178"/>
+          <w:sz w:val="21"/>
+          <w:szCs w:val="21"/>
+          <w:lang w:eastAsia="es-AR"/>
+        </w:rPr>
+        <w:t>main</w:t>
+      </w:r>
+      <w:proofErr w:type="spellEnd"/>
+      <w:r>
+        <w:rPr>
+          <w:rFonts w:ascii="Consolas" w:eastAsia="Times New Roman" w:hAnsi="Consolas" w:cs="Times New Roman"/>
+          <w:color w:val="CE9178"/>
+          <w:sz w:val="21"/>
+          <w:szCs w:val="21"/>
+          <w:lang w:eastAsia="es-AR"/>
+        </w:rPr>
+        <w:t>__titulo"</w:t>
+      </w:r>
+      <w:r>
+        <w:rPr>
+          <w:rFonts w:ascii="Consolas" w:eastAsia="Times New Roman" w:hAnsi="Consolas" w:cs="Times New Roman"/>
+          <w:color w:val="808080"/>
+          <w:sz w:val="21"/>
+          <w:szCs w:val="21"/>
+          <w:lang w:eastAsia="es-AR"/>
+        </w:rPr>
+        <w:t>&gt;</w:t>
+      </w:r>
+      <w:proofErr w:type="spellStart"/>
+      <w:r>
+        <w:rPr>
+          <w:rFonts w:ascii="Consolas" w:eastAsia="Times New Roman" w:hAnsi="Consolas" w:cs="Times New Roman"/>
+          <w:color w:val="D4D4D4"/>
+          <w:sz w:val="21"/>
+          <w:szCs w:val="21"/>
+          <w:lang w:eastAsia="es-AR"/>
+        </w:rPr>
+        <w:t>Galeria</w:t>
+      </w:r>
+      <w:proofErr w:type="spellEnd"/>
+      <w:r>
+        <w:rPr>
+          <w:rFonts w:ascii="Consolas" w:eastAsia="Times New Roman" w:hAnsi="Consolas" w:cs="Times New Roman"/>
+          <w:color w:val="808080"/>
+          <w:sz w:val="21"/>
+          <w:szCs w:val="21"/>
+          <w:lang w:eastAsia="es-AR"/>
+        </w:rPr>
+        <w:t>&lt;/</w:t>
+      </w:r>
+      <w:r>
+        <w:rPr>
+          <w:rFonts w:ascii="Consolas" w:eastAsia="Times New Roman" w:hAnsi="Consolas" w:cs="Times New Roman"/>
+          <w:color w:val="569CD6"/>
+          <w:sz w:val="21"/>
+          <w:szCs w:val="21"/>
+          <w:lang w:eastAsia="es-AR"/>
+        </w:rPr>
+        <w:t>h1</w:t>
+      </w:r>
+      <w:r>
+        <w:rPr>
+          <w:rFonts w:ascii="Consolas" w:eastAsia="Times New Roman" w:hAnsi="Consolas" w:cs="Times New Roman"/>
+          <w:color w:val="808080"/>
+          <w:sz w:val="21"/>
+          <w:szCs w:val="21"/>
+          <w:lang w:eastAsia="es-AR"/>
+        </w:rPr>
+        <w:t>&gt;</w:t>
+      </w:r>
+    </w:p>
+    <w:p>
+      <w:pPr>
+        <w:pStyle w:val="Subttulo"/>
+        <w:spacing w:before="240" w:line="360" w:lineRule="auto"/>
+        <w:ind w:left="284"/>
+      </w:pPr>
+      <w:r>
+        <w:t>Usaremos h1 para los títulos principales de cada página. En esta sección colocaremos el título de sitio y añadimos también una animación de inicio.</w:t>
+      </w:r>
+    </w:p>
     <w:p>
       <w:pPr>
         <w:spacing w:line="480" w:lineRule="auto"/>
@@ -1126,207 +3977,1110 @@
           <w:sz w:val="24"/>
         </w:rPr>
       </w:pPr>
-      <w:proofErr w:type="spellStart"/>
-      <w:proofErr w:type="gramStart"/>
-      <w:r>
+    </w:p>
+    <w:p>
+      <w:pPr>
+        <w:spacing w:line="480" w:lineRule="auto"/>
         <w:rPr>
           <w:rStyle w:val="Textoennegrita"/>
           <w:i/>
-          <w:sz w:val="24"/>
-        </w:rPr>
-        <w:t>pages</w:t>
-      </w:r>
-      <w:proofErr w:type="spellEnd"/>
+          <w:sz w:val="28"/>
+        </w:rPr>
+      </w:pPr>
+      <w:proofErr w:type="spellStart"/>
+      <w:proofErr w:type="gramStart"/>
       <w:r>
         <w:rPr>
           <w:rStyle w:val="Textoennegrita"/>
           <w:i/>
-          <w:sz w:val="24"/>
-        </w:rPr>
-        <w:t>/conocenos</w:t>
-      </w:r>
+          <w:sz w:val="28"/>
+        </w:rPr>
+        <w:t>pages</w:t>
+      </w:r>
+      <w:proofErr w:type="spellEnd"/>
       <w:r>
         <w:rPr>
           <w:rStyle w:val="Textoennegrita"/>
           <w:i/>
-          <w:sz w:val="24"/>
-        </w:rPr>
-        <w:t>.html</w:t>
+          <w:sz w:val="28"/>
+        </w:rPr>
+        <w:t>/contacto.html</w:t>
       </w:r>
       <w:proofErr w:type="gramEnd"/>
     </w:p>
+    <w:p>
+      <w:pPr>
+        <w:pStyle w:val="Subttulo"/>
+        <w:numPr>
+          <w:ilvl w:val="0"/>
+          <w:numId w:val="1"/>
+        </w:numPr>
+        <w:spacing w:line="276" w:lineRule="auto"/>
+        <w:ind w:left="284" w:hanging="283"/>
+        <w:rPr>
+          <w:rStyle w:val="Textoennegrita"/>
+        </w:rPr>
+      </w:pPr>
+      <w:r>
+        <w:rPr>
+          <w:rStyle w:val="Textoennegrita"/>
+        </w:rPr>
+        <w:t>Titulo:</w:t>
+      </w:r>
+    </w:p>
+    <w:p>
+      <w:pPr>
+        <w:pStyle w:val="Subttulo"/>
+        <w:spacing w:line="276" w:lineRule="auto"/>
+        <w:ind w:left="284"/>
+      </w:pPr>
+      <w:r>
+        <w:t>Modificamos el título de la página</w:t>
+      </w:r>
+    </w:p>
+    <w:p>
+      <w:pPr>
+        <w:shd w:val="clear" w:color="auto" w:fill="1E1E1E"/>
+        <w:spacing w:after="0" w:line="285" w:lineRule="atLeast"/>
+        <w:ind w:left="426"/>
+        <w:rPr>
+          <w:rFonts w:ascii="Consolas" w:eastAsia="Times New Roman" w:hAnsi="Consolas" w:cs="Times New Roman"/>
+          <w:color w:val="D4D4D4"/>
+          <w:sz w:val="21"/>
+          <w:szCs w:val="21"/>
+          <w:lang w:eastAsia="es-AR"/>
+        </w:rPr>
+      </w:pPr>
+      <w:r>
+        <w:rPr>
+          <w:rFonts w:ascii="Consolas" w:eastAsia="Times New Roman" w:hAnsi="Consolas" w:cs="Times New Roman"/>
+          <w:color w:val="808080"/>
+          <w:sz w:val="21"/>
+          <w:szCs w:val="21"/>
+          <w:lang w:eastAsia="es-AR"/>
+        </w:rPr>
+        <w:t>&lt;</w:t>
+      </w:r>
+      <w:proofErr w:type="spellStart"/>
+      <w:proofErr w:type="gramStart"/>
+      <w:r>
+        <w:rPr>
+          <w:rFonts w:ascii="Consolas" w:eastAsia="Times New Roman" w:hAnsi="Consolas" w:cs="Times New Roman"/>
+          <w:color w:val="569CD6"/>
+          <w:sz w:val="21"/>
+          <w:szCs w:val="21"/>
+          <w:lang w:eastAsia="es-AR"/>
+        </w:rPr>
+        <w:t>title</w:t>
+      </w:r>
+      <w:proofErr w:type="spellEnd"/>
+      <w:r>
+        <w:rPr>
+          <w:rFonts w:ascii="Consolas" w:eastAsia="Times New Roman" w:hAnsi="Consolas" w:cs="Times New Roman"/>
+          <w:color w:val="808080"/>
+          <w:sz w:val="21"/>
+          <w:szCs w:val="21"/>
+          <w:lang w:eastAsia="es-AR"/>
+        </w:rPr>
+        <w:t>&gt;</w:t>
+      </w:r>
+      <w:proofErr w:type="gramEnd"/>
+      <w:r>
+        <w:rPr>
+          <w:rFonts w:ascii="Consolas" w:eastAsia="Times New Roman" w:hAnsi="Consolas" w:cs="Times New Roman"/>
+          <w:color w:val="D4D4D4"/>
+          <w:sz w:val="21"/>
+          <w:szCs w:val="21"/>
+          <w:lang w:eastAsia="es-AR"/>
+        </w:rPr>
+        <w:t xml:space="preserve">Bodegas Santa </w:t>
+      </w:r>
+      <w:proofErr w:type="spellStart"/>
+      <w:r>
+        <w:rPr>
+          <w:rFonts w:ascii="Consolas" w:eastAsia="Times New Roman" w:hAnsi="Consolas" w:cs="Times New Roman"/>
+          <w:color w:val="D4D4D4"/>
+          <w:sz w:val="21"/>
+          <w:szCs w:val="21"/>
+          <w:lang w:eastAsia="es-AR"/>
+        </w:rPr>
+        <w:t>Melody</w:t>
+      </w:r>
+      <w:proofErr w:type="spellEnd"/>
+      <w:r>
+        <w:rPr>
+          <w:rFonts w:ascii="Consolas" w:eastAsia="Times New Roman" w:hAnsi="Consolas" w:cs="Times New Roman"/>
+          <w:color w:val="D4D4D4"/>
+          <w:sz w:val="21"/>
+          <w:szCs w:val="21"/>
+          <w:lang w:eastAsia="es-AR"/>
+        </w:rPr>
+        <w:t xml:space="preserve"> | Contacto</w:t>
+      </w:r>
+      <w:r>
+        <w:rPr>
+          <w:rFonts w:ascii="Consolas" w:eastAsia="Times New Roman" w:hAnsi="Consolas" w:cs="Times New Roman"/>
+          <w:color w:val="808080"/>
+          <w:sz w:val="21"/>
+          <w:szCs w:val="21"/>
+          <w:lang w:eastAsia="es-AR"/>
+        </w:rPr>
+        <w:t>&lt;/</w:t>
+      </w:r>
+      <w:proofErr w:type="spellStart"/>
+      <w:r>
+        <w:rPr>
+          <w:rFonts w:ascii="Consolas" w:eastAsia="Times New Roman" w:hAnsi="Consolas" w:cs="Times New Roman"/>
+          <w:color w:val="569CD6"/>
+          <w:sz w:val="21"/>
+          <w:szCs w:val="21"/>
+          <w:lang w:eastAsia="es-AR"/>
+        </w:rPr>
+        <w:t>title</w:t>
+      </w:r>
+      <w:proofErr w:type="spellEnd"/>
+      <w:r>
+        <w:rPr>
+          <w:rFonts w:ascii="Consolas" w:eastAsia="Times New Roman" w:hAnsi="Consolas" w:cs="Times New Roman"/>
+          <w:color w:val="808080"/>
+          <w:sz w:val="21"/>
+          <w:szCs w:val="21"/>
+          <w:lang w:eastAsia="es-AR"/>
+        </w:rPr>
+        <w:t>&gt;</w:t>
+      </w:r>
+    </w:p>
+    <w:p>
+      <w:pPr>
+        <w:pStyle w:val="Subttulo"/>
+        <w:spacing w:before="240"/>
+        <w:ind w:left="284"/>
+      </w:pPr>
+      <w:r>
+        <w:t>Colocamos una barra y el nombre de la página</w:t>
+      </w:r>
+    </w:p>
+    <w:p/>
+    <w:p>
+      <w:pPr>
+        <w:pStyle w:val="Subttulo"/>
+        <w:numPr>
+          <w:ilvl w:val="0"/>
+          <w:numId w:val="1"/>
+        </w:numPr>
+        <w:spacing w:line="276" w:lineRule="auto"/>
+        <w:ind w:left="284" w:hanging="283"/>
+        <w:rPr>
+          <w:rStyle w:val="Textoennegrita"/>
+        </w:rPr>
+      </w:pPr>
+      <w:r>
+        <w:rPr>
+          <w:rStyle w:val="Textoennegrita"/>
+        </w:rPr>
+        <w:t>Descripción:</w:t>
+      </w:r>
+    </w:p>
+    <w:p>
+      <w:pPr>
+        <w:pStyle w:val="Subttulo"/>
+        <w:numPr>
+          <w:ilvl w:val="0"/>
+          <w:numId w:val="0"/>
+        </w:numPr>
+        <w:spacing w:line="276" w:lineRule="auto"/>
+        <w:ind w:left="284"/>
+      </w:pPr>
+      <w:r>
+        <w:t>Colocamos la siguiente descripción:</w:t>
+      </w:r>
+    </w:p>
+    <w:p>
+      <w:pPr>
+        <w:shd w:val="clear" w:color="auto" w:fill="1E1E1E"/>
+        <w:spacing w:after="0" w:line="285" w:lineRule="atLeast"/>
+        <w:ind w:left="426"/>
+        <w:rPr>
+          <w:rFonts w:ascii="Consolas" w:eastAsia="Times New Roman" w:hAnsi="Consolas" w:cs="Times New Roman"/>
+          <w:color w:val="D4D4D4"/>
+          <w:sz w:val="21"/>
+          <w:szCs w:val="21"/>
+          <w:lang w:eastAsia="es-AR"/>
+        </w:rPr>
+      </w:pPr>
+      <w:r>
+        <w:rPr>
+          <w:rFonts w:ascii="Consolas" w:eastAsia="Times New Roman" w:hAnsi="Consolas" w:cs="Times New Roman"/>
+          <w:color w:val="808080"/>
+          <w:sz w:val="21"/>
+          <w:szCs w:val="21"/>
+          <w:lang w:eastAsia="es-AR"/>
+        </w:rPr>
+        <w:t>&lt;</w:t>
+      </w:r>
+      <w:r>
+        <w:rPr>
+          <w:rFonts w:ascii="Consolas" w:eastAsia="Times New Roman" w:hAnsi="Consolas" w:cs="Times New Roman"/>
+          <w:color w:val="569CD6"/>
+          <w:sz w:val="21"/>
+          <w:szCs w:val="21"/>
+          <w:lang w:eastAsia="es-AR"/>
+        </w:rPr>
+        <w:t>meta</w:t>
+      </w:r>
+      <w:r>
+        <w:rPr>
+          <w:rFonts w:ascii="Consolas" w:eastAsia="Times New Roman" w:hAnsi="Consolas" w:cs="Times New Roman"/>
+          <w:color w:val="D4D4D4"/>
+          <w:sz w:val="21"/>
+          <w:szCs w:val="21"/>
+          <w:lang w:eastAsia="es-AR"/>
+        </w:rPr>
+        <w:t xml:space="preserve"> </w:t>
+      </w:r>
+      <w:proofErr w:type="spellStart"/>
+      <w:r>
+        <w:rPr>
+          <w:rFonts w:ascii="Consolas" w:eastAsia="Times New Roman" w:hAnsi="Consolas" w:cs="Times New Roman"/>
+          <w:color w:val="9CDCFE"/>
+          <w:sz w:val="21"/>
+          <w:szCs w:val="21"/>
+          <w:lang w:eastAsia="es-AR"/>
+        </w:rPr>
+        <w:t>name</w:t>
+      </w:r>
+      <w:proofErr w:type="spellEnd"/>
+      <w:r>
+        <w:rPr>
+          <w:rFonts w:ascii="Consolas" w:eastAsia="Times New Roman" w:hAnsi="Consolas" w:cs="Times New Roman"/>
+          <w:color w:val="D4D4D4"/>
+          <w:sz w:val="21"/>
+          <w:szCs w:val="21"/>
+          <w:lang w:eastAsia="es-AR"/>
+        </w:rPr>
+        <w:t>=</w:t>
+      </w:r>
+      <w:r>
+        <w:rPr>
+          <w:rFonts w:ascii="Consolas" w:eastAsia="Times New Roman" w:hAnsi="Consolas" w:cs="Times New Roman"/>
+          <w:color w:val="CE9178"/>
+          <w:sz w:val="21"/>
+          <w:szCs w:val="21"/>
+          <w:lang w:eastAsia="es-AR"/>
+        </w:rPr>
+        <w:t>"</w:t>
+      </w:r>
+      <w:proofErr w:type="spellStart"/>
+      <w:r>
+        <w:rPr>
+          <w:rFonts w:ascii="Consolas" w:eastAsia="Times New Roman" w:hAnsi="Consolas" w:cs="Times New Roman"/>
+          <w:color w:val="CE9178"/>
+          <w:sz w:val="21"/>
+          <w:szCs w:val="21"/>
+          <w:lang w:eastAsia="es-AR"/>
+        </w:rPr>
+        <w:t>description</w:t>
+      </w:r>
+      <w:proofErr w:type="spellEnd"/>
+      <w:r>
+        <w:rPr>
+          <w:rFonts w:ascii="Consolas" w:eastAsia="Times New Roman" w:hAnsi="Consolas" w:cs="Times New Roman"/>
+          <w:color w:val="CE9178"/>
+          <w:sz w:val="21"/>
+          <w:szCs w:val="21"/>
+          <w:lang w:eastAsia="es-AR"/>
+        </w:rPr>
+        <w:t>"</w:t>
+      </w:r>
+      <w:r>
+        <w:rPr>
+          <w:rFonts w:ascii="Consolas" w:eastAsia="Times New Roman" w:hAnsi="Consolas" w:cs="Times New Roman"/>
+          <w:color w:val="D4D4D4"/>
+          <w:sz w:val="21"/>
+          <w:szCs w:val="21"/>
+          <w:lang w:eastAsia="es-AR"/>
+        </w:rPr>
+        <w:t xml:space="preserve"> </w:t>
+      </w:r>
+      <w:proofErr w:type="spellStart"/>
+      <w:r>
+        <w:rPr>
+          <w:rFonts w:ascii="Consolas" w:eastAsia="Times New Roman" w:hAnsi="Consolas" w:cs="Times New Roman"/>
+          <w:color w:val="9CDCFE"/>
+          <w:sz w:val="21"/>
+          <w:szCs w:val="21"/>
+          <w:lang w:eastAsia="es-AR"/>
+        </w:rPr>
+        <w:t>content</w:t>
+      </w:r>
+      <w:proofErr w:type="spellEnd"/>
+      <w:r>
+        <w:rPr>
+          <w:rFonts w:ascii="Consolas" w:eastAsia="Times New Roman" w:hAnsi="Consolas" w:cs="Times New Roman"/>
+          <w:color w:val="D4D4D4"/>
+          <w:sz w:val="21"/>
+          <w:szCs w:val="21"/>
+          <w:lang w:eastAsia="es-AR"/>
+        </w:rPr>
+        <w:t>=</w:t>
+      </w:r>
+      <w:r>
+        <w:rPr>
+          <w:rFonts w:ascii="Consolas" w:eastAsia="Times New Roman" w:hAnsi="Consolas" w:cs="Times New Roman"/>
+          <w:color w:val="CE9178"/>
+          <w:sz w:val="21"/>
+          <w:szCs w:val="21"/>
+          <w:lang w:eastAsia="es-AR"/>
+        </w:rPr>
+        <w:t>"Sitio de Bodegas de Vinos. Nos interesa saber tu opinión</w:t>
+      </w:r>
+      <w:r>
+        <w:rPr>
+          <w:rFonts w:ascii="Consolas" w:eastAsia="Times New Roman" w:hAnsi="Consolas" w:cs="Times New Roman"/>
+          <w:color w:val="CE9178"/>
+          <w:sz w:val="21"/>
+          <w:szCs w:val="21"/>
+          <w:lang w:eastAsia="es-AR"/>
+        </w:rPr>
+        <w:t xml:space="preserve"> o</w:t>
+      </w:r>
+      <w:r>
+        <w:rPr>
+          <w:rFonts w:ascii="Consolas" w:eastAsia="Times New Roman" w:hAnsi="Consolas" w:cs="Times New Roman"/>
+          <w:color w:val="CE9178"/>
+          <w:sz w:val="21"/>
+          <w:szCs w:val="21"/>
+          <w:lang w:eastAsia="es-AR"/>
+        </w:rPr>
+        <w:t xml:space="preserve"> nos gustaría que nos deje</w:t>
+      </w:r>
+      <w:r>
+        <w:rPr>
+          <w:rFonts w:ascii="Consolas" w:eastAsia="Times New Roman" w:hAnsi="Consolas" w:cs="Times New Roman"/>
+          <w:color w:val="CE9178"/>
+          <w:sz w:val="21"/>
+          <w:szCs w:val="21"/>
+          <w:lang w:eastAsia="es-AR"/>
+        </w:rPr>
+        <w:t>s</w:t>
+      </w:r>
+      <w:r>
+        <w:rPr>
+          <w:rFonts w:ascii="Consolas" w:eastAsia="Times New Roman" w:hAnsi="Consolas" w:cs="Times New Roman"/>
+          <w:color w:val="CE9178"/>
+          <w:sz w:val="21"/>
+          <w:szCs w:val="21"/>
+          <w:lang w:eastAsia="es-AR"/>
+        </w:rPr>
+        <w:t xml:space="preserve"> alguna consulta o sugerencia. También puedes reserva</w:t>
+      </w:r>
+      <w:r>
+        <w:rPr>
+          <w:rFonts w:ascii="Consolas" w:eastAsia="Times New Roman" w:hAnsi="Consolas" w:cs="Times New Roman"/>
+          <w:color w:val="CE9178"/>
+          <w:sz w:val="21"/>
+          <w:szCs w:val="21"/>
+          <w:lang w:eastAsia="es-AR"/>
+        </w:rPr>
+        <w:t>r</w:t>
+      </w:r>
+      <w:r>
+        <w:rPr>
+          <w:rFonts w:ascii="Consolas" w:eastAsia="Times New Roman" w:hAnsi="Consolas" w:cs="Times New Roman"/>
+          <w:color w:val="CE9178"/>
+          <w:sz w:val="21"/>
+          <w:szCs w:val="21"/>
+          <w:lang w:eastAsia="es-AR"/>
+        </w:rPr>
+        <w:t xml:space="preserve"> tu visita a la bodega. </w:t>
+      </w:r>
+      <w:proofErr w:type="spellStart"/>
+      <w:r>
+        <w:rPr>
+          <w:rFonts w:ascii="Consolas" w:eastAsia="Times New Roman" w:hAnsi="Consolas" w:cs="Times New Roman"/>
+          <w:color w:val="CE9178"/>
+          <w:sz w:val="21"/>
+          <w:szCs w:val="21"/>
+          <w:lang w:eastAsia="es-AR"/>
+        </w:rPr>
+        <w:t>Contactanos</w:t>
+      </w:r>
+      <w:proofErr w:type="spellEnd"/>
+      <w:r>
+        <w:rPr>
+          <w:rFonts w:ascii="Consolas" w:eastAsia="Times New Roman" w:hAnsi="Consolas" w:cs="Times New Roman"/>
+          <w:color w:val="CE9178"/>
+          <w:sz w:val="21"/>
+          <w:szCs w:val="21"/>
+          <w:lang w:eastAsia="es-AR"/>
+        </w:rPr>
+        <w:t>."</w:t>
+      </w:r>
+      <w:r>
+        <w:rPr>
+          <w:rFonts w:ascii="Consolas" w:eastAsia="Times New Roman" w:hAnsi="Consolas" w:cs="Times New Roman"/>
+          <w:color w:val="808080"/>
+          <w:sz w:val="21"/>
+          <w:szCs w:val="21"/>
+          <w:lang w:eastAsia="es-AR"/>
+        </w:rPr>
+        <w:t>&gt;</w:t>
+      </w:r>
+    </w:p>
+    <w:p>
+      <w:pPr>
+        <w:pStyle w:val="Subttulo"/>
+        <w:spacing w:before="240" w:line="360" w:lineRule="auto"/>
+        <w:ind w:left="284"/>
+      </w:pPr>
+      <w:r>
+        <w:t xml:space="preserve">Mediante la etiqueta meta y el atributo </w:t>
+      </w:r>
+      <w:proofErr w:type="spellStart"/>
+      <w:r>
+        <w:t>description</w:t>
+      </w:r>
+      <w:proofErr w:type="spellEnd"/>
+      <w:r>
+        <w:t xml:space="preserve"> describimos nuestro sitio indicando y además le indicamos un breve resumen del contenido del sitio, con el fin de informarle al usuario sobre el sitio antes de acceder.</w:t>
+      </w:r>
+    </w:p>
+    <w:p>
+      <w:pPr>
+        <w:pStyle w:val="Subttulo"/>
+        <w:numPr>
+          <w:ilvl w:val="0"/>
+          <w:numId w:val="1"/>
+        </w:numPr>
+        <w:spacing w:line="276" w:lineRule="auto"/>
+        <w:ind w:left="284" w:hanging="283"/>
+        <w:rPr>
+          <w:rStyle w:val="Textoennegrita"/>
+        </w:rPr>
+      </w:pPr>
+      <w:r>
+        <w:rPr>
+          <w:rStyle w:val="Textoennegrita"/>
+        </w:rPr>
+        <w:lastRenderedPageBreak/>
+        <w:t>Palabras claves:</w:t>
+      </w:r>
+    </w:p>
+    <w:p>
+      <w:pPr>
+        <w:pStyle w:val="Subttulo"/>
+        <w:numPr>
+          <w:ilvl w:val="0"/>
+          <w:numId w:val="0"/>
+        </w:numPr>
+        <w:spacing w:line="276" w:lineRule="auto"/>
+        <w:ind w:left="284"/>
+      </w:pPr>
+      <w:r>
+        <w:t>En esta página, añadimos las siguientes palabras claves:</w:t>
+      </w:r>
+    </w:p>
+    <w:p>
+      <w:pPr>
+        <w:shd w:val="clear" w:color="auto" w:fill="1E1E1E"/>
+        <w:spacing w:after="0" w:line="285" w:lineRule="atLeast"/>
+        <w:ind w:left="426"/>
+        <w:rPr>
+          <w:rFonts w:ascii="Consolas" w:eastAsia="Times New Roman" w:hAnsi="Consolas" w:cs="Times New Roman"/>
+          <w:color w:val="D4D4D4"/>
+          <w:sz w:val="21"/>
+          <w:szCs w:val="21"/>
+          <w:lang w:eastAsia="es-AR"/>
+        </w:rPr>
+      </w:pPr>
+      <w:r>
+        <w:rPr>
+          <w:rFonts w:ascii="Consolas" w:eastAsia="Times New Roman" w:hAnsi="Consolas" w:cs="Times New Roman"/>
+          <w:color w:val="808080"/>
+          <w:sz w:val="21"/>
+          <w:szCs w:val="21"/>
+          <w:lang w:eastAsia="es-AR"/>
+        </w:rPr>
+        <w:t>&lt;</w:t>
+      </w:r>
+      <w:r>
+        <w:rPr>
+          <w:rFonts w:ascii="Consolas" w:eastAsia="Times New Roman" w:hAnsi="Consolas" w:cs="Times New Roman"/>
+          <w:color w:val="569CD6"/>
+          <w:sz w:val="21"/>
+          <w:szCs w:val="21"/>
+          <w:lang w:eastAsia="es-AR"/>
+        </w:rPr>
+        <w:t>meta</w:t>
+      </w:r>
+      <w:r>
+        <w:rPr>
+          <w:rFonts w:ascii="Consolas" w:eastAsia="Times New Roman" w:hAnsi="Consolas" w:cs="Times New Roman"/>
+          <w:color w:val="D4D4D4"/>
+          <w:sz w:val="21"/>
+          <w:szCs w:val="21"/>
+          <w:lang w:eastAsia="es-AR"/>
+        </w:rPr>
+        <w:t xml:space="preserve"> </w:t>
+      </w:r>
+      <w:proofErr w:type="spellStart"/>
+      <w:r>
+        <w:rPr>
+          <w:rFonts w:ascii="Consolas" w:eastAsia="Times New Roman" w:hAnsi="Consolas" w:cs="Times New Roman"/>
+          <w:color w:val="9CDCFE"/>
+          <w:sz w:val="21"/>
+          <w:szCs w:val="21"/>
+          <w:lang w:eastAsia="es-AR"/>
+        </w:rPr>
+        <w:t>name</w:t>
+      </w:r>
+      <w:proofErr w:type="spellEnd"/>
+      <w:r>
+        <w:rPr>
+          <w:rFonts w:ascii="Consolas" w:eastAsia="Times New Roman" w:hAnsi="Consolas" w:cs="Times New Roman"/>
+          <w:color w:val="D4D4D4"/>
+          <w:sz w:val="21"/>
+          <w:szCs w:val="21"/>
+          <w:lang w:eastAsia="es-AR"/>
+        </w:rPr>
+        <w:t>=</w:t>
+      </w:r>
+      <w:r>
+        <w:rPr>
+          <w:rFonts w:ascii="Consolas" w:eastAsia="Times New Roman" w:hAnsi="Consolas" w:cs="Times New Roman"/>
+          <w:color w:val="CE9178"/>
+          <w:sz w:val="21"/>
+          <w:szCs w:val="21"/>
+          <w:lang w:eastAsia="es-AR"/>
+        </w:rPr>
+        <w:t>"</w:t>
+      </w:r>
+      <w:proofErr w:type="spellStart"/>
+      <w:r>
+        <w:rPr>
+          <w:rFonts w:ascii="Consolas" w:eastAsia="Times New Roman" w:hAnsi="Consolas" w:cs="Times New Roman"/>
+          <w:color w:val="CE9178"/>
+          <w:sz w:val="21"/>
+          <w:szCs w:val="21"/>
+          <w:lang w:eastAsia="es-AR"/>
+        </w:rPr>
+        <w:t>keywords</w:t>
+      </w:r>
+      <w:proofErr w:type="spellEnd"/>
+      <w:r>
+        <w:rPr>
+          <w:rFonts w:ascii="Consolas" w:eastAsia="Times New Roman" w:hAnsi="Consolas" w:cs="Times New Roman"/>
+          <w:color w:val="CE9178"/>
+          <w:sz w:val="21"/>
+          <w:szCs w:val="21"/>
+          <w:lang w:eastAsia="es-AR"/>
+        </w:rPr>
+        <w:t>"</w:t>
+      </w:r>
+      <w:r>
+        <w:rPr>
+          <w:rFonts w:ascii="Consolas" w:eastAsia="Times New Roman" w:hAnsi="Consolas" w:cs="Times New Roman"/>
+          <w:color w:val="D4D4D4"/>
+          <w:sz w:val="21"/>
+          <w:szCs w:val="21"/>
+          <w:lang w:eastAsia="es-AR"/>
+        </w:rPr>
+        <w:t xml:space="preserve">  </w:t>
+      </w:r>
+      <w:proofErr w:type="spellStart"/>
+      <w:r>
+        <w:rPr>
+          <w:rFonts w:ascii="Consolas" w:eastAsia="Times New Roman" w:hAnsi="Consolas" w:cs="Times New Roman"/>
+          <w:color w:val="9CDCFE"/>
+          <w:sz w:val="21"/>
+          <w:szCs w:val="21"/>
+          <w:lang w:eastAsia="es-AR"/>
+        </w:rPr>
+        <w:t>content</w:t>
+      </w:r>
+      <w:proofErr w:type="spellEnd"/>
+      <w:r>
+        <w:rPr>
+          <w:rFonts w:ascii="Consolas" w:eastAsia="Times New Roman" w:hAnsi="Consolas" w:cs="Times New Roman"/>
+          <w:color w:val="D4D4D4"/>
+          <w:sz w:val="21"/>
+          <w:szCs w:val="21"/>
+          <w:lang w:eastAsia="es-AR"/>
+        </w:rPr>
+        <w:t>=</w:t>
+      </w:r>
+      <w:r>
+        <w:rPr>
+          <w:rFonts w:ascii="Consolas" w:eastAsia="Times New Roman" w:hAnsi="Consolas" w:cs="Times New Roman"/>
+          <w:color w:val="CE9178"/>
+          <w:sz w:val="21"/>
+          <w:szCs w:val="21"/>
+          <w:lang w:eastAsia="es-AR"/>
+        </w:rPr>
+        <w:t>"VINO, MENDOZA, RESERVA, TINTO, BLANCO, SANTA, MELODY, BODEGA, CONTACTO, MAIL, RESERVA, RECLAMOS, ATENCION, CLIENTE, SUGERENCIAS, CONSULTA, DUDA"</w:t>
+      </w:r>
+      <w:r>
+        <w:rPr>
+          <w:rFonts w:ascii="Consolas" w:eastAsia="Times New Roman" w:hAnsi="Consolas" w:cs="Times New Roman"/>
+          <w:color w:val="808080"/>
+          <w:sz w:val="21"/>
+          <w:szCs w:val="21"/>
+          <w:lang w:eastAsia="es-AR"/>
+        </w:rPr>
+        <w:t>&gt;</w:t>
+      </w:r>
+    </w:p>
+    <w:p>
+      <w:pPr>
+        <w:pStyle w:val="Subttulo"/>
+        <w:spacing w:before="240" w:line="360" w:lineRule="auto"/>
+        <w:ind w:left="284"/>
+      </w:pPr>
+      <w:r>
+        <w:t xml:space="preserve">Mediante la etiqueta meta y el atributo </w:t>
+      </w:r>
+      <w:proofErr w:type="spellStart"/>
+      <w:r>
+        <w:t>keywords</w:t>
+      </w:r>
+      <w:proofErr w:type="spellEnd"/>
+      <w:r>
+        <w:t>, agregamos palabras claves a nuestros sitios. Elegimos estas palabras ya que son las más relevantes y las que contiene en esta página.</w:t>
+      </w:r>
+    </w:p>
+    <w:p>
+      <w:pPr>
+        <w:pStyle w:val="Subttulo"/>
+        <w:numPr>
+          <w:ilvl w:val="0"/>
+          <w:numId w:val="1"/>
+        </w:numPr>
+        <w:spacing w:line="276" w:lineRule="auto"/>
+        <w:ind w:left="284" w:hanging="283"/>
+        <w:rPr>
+          <w:rStyle w:val="Textoennegrita"/>
+        </w:rPr>
+      </w:pPr>
+      <w:r>
+        <w:rPr>
+          <w:rStyle w:val="Textoennegrita"/>
+        </w:rPr>
+        <w:t>Encabezados:</w:t>
+      </w:r>
+    </w:p>
+    <w:p>
+      <w:pPr>
+        <w:pStyle w:val="Subttulo"/>
+        <w:spacing w:before="240" w:line="360" w:lineRule="auto"/>
+        <w:ind w:left="284"/>
+      </w:pPr>
+      <w:r>
+        <w:t>Cada página que tenemos en nuestro sitio tiene un encabezado. En esta página, tenemos el siguiente:</w:t>
+      </w:r>
+    </w:p>
+    <w:p>
+      <w:pPr>
+        <w:shd w:val="clear" w:color="auto" w:fill="1E1E1E"/>
+        <w:spacing w:after="0" w:line="285" w:lineRule="atLeast"/>
+        <w:ind w:left="426"/>
+        <w:rPr>
+          <w:rFonts w:ascii="Consolas" w:eastAsia="Times New Roman" w:hAnsi="Consolas" w:cs="Times New Roman"/>
+          <w:color w:val="D4D4D4"/>
+          <w:sz w:val="21"/>
+          <w:szCs w:val="21"/>
+          <w:lang w:eastAsia="es-AR"/>
+        </w:rPr>
+      </w:pPr>
+      <w:r>
+        <w:rPr>
+          <w:rFonts w:ascii="Consolas" w:eastAsia="Times New Roman" w:hAnsi="Consolas" w:cs="Times New Roman"/>
+          <w:color w:val="808080"/>
+          <w:sz w:val="21"/>
+          <w:szCs w:val="21"/>
+          <w:lang w:eastAsia="es-AR"/>
+        </w:rPr>
+        <w:t>&lt;</w:t>
+      </w:r>
+      <w:r>
+        <w:rPr>
+          <w:rFonts w:ascii="Consolas" w:eastAsia="Times New Roman" w:hAnsi="Consolas" w:cs="Times New Roman"/>
+          <w:color w:val="569CD6"/>
+          <w:sz w:val="21"/>
+          <w:szCs w:val="21"/>
+          <w:lang w:eastAsia="es-AR"/>
+        </w:rPr>
+        <w:t>h1</w:t>
+      </w:r>
+      <w:r>
+        <w:rPr>
+          <w:rFonts w:ascii="Consolas" w:eastAsia="Times New Roman" w:hAnsi="Consolas" w:cs="Times New Roman"/>
+          <w:color w:val="D4D4D4"/>
+          <w:sz w:val="21"/>
+          <w:szCs w:val="21"/>
+          <w:lang w:eastAsia="es-AR"/>
+        </w:rPr>
+        <w:t xml:space="preserve"> </w:t>
+      </w:r>
+      <w:r>
+        <w:rPr>
+          <w:rFonts w:ascii="Consolas" w:eastAsia="Times New Roman" w:hAnsi="Consolas" w:cs="Times New Roman"/>
+          <w:color w:val="9CDCFE"/>
+          <w:sz w:val="21"/>
+          <w:szCs w:val="21"/>
+          <w:lang w:eastAsia="es-AR"/>
+        </w:rPr>
+        <w:t>data-</w:t>
+      </w:r>
+      <w:proofErr w:type="spellStart"/>
+      <w:r>
+        <w:rPr>
+          <w:rFonts w:ascii="Consolas" w:eastAsia="Times New Roman" w:hAnsi="Consolas" w:cs="Times New Roman"/>
+          <w:color w:val="9CDCFE"/>
+          <w:sz w:val="21"/>
+          <w:szCs w:val="21"/>
+          <w:lang w:eastAsia="es-AR"/>
+        </w:rPr>
+        <w:t>aos</w:t>
+      </w:r>
+      <w:proofErr w:type="spellEnd"/>
+      <w:r>
+        <w:rPr>
+          <w:rFonts w:ascii="Consolas" w:eastAsia="Times New Roman" w:hAnsi="Consolas" w:cs="Times New Roman"/>
+          <w:color w:val="D4D4D4"/>
+          <w:sz w:val="21"/>
+          <w:szCs w:val="21"/>
+          <w:lang w:eastAsia="es-AR"/>
+        </w:rPr>
+        <w:t>=</w:t>
+      </w:r>
+      <w:r>
+        <w:rPr>
+          <w:rFonts w:ascii="Consolas" w:eastAsia="Times New Roman" w:hAnsi="Consolas" w:cs="Times New Roman"/>
+          <w:color w:val="CE9178"/>
+          <w:sz w:val="21"/>
+          <w:szCs w:val="21"/>
+          <w:lang w:eastAsia="es-AR"/>
+        </w:rPr>
+        <w:t>"zoom-</w:t>
+      </w:r>
+      <w:proofErr w:type="spellStart"/>
+      <w:r>
+        <w:rPr>
+          <w:rFonts w:ascii="Consolas" w:eastAsia="Times New Roman" w:hAnsi="Consolas" w:cs="Times New Roman"/>
+          <w:color w:val="CE9178"/>
+          <w:sz w:val="21"/>
+          <w:szCs w:val="21"/>
+          <w:lang w:eastAsia="es-AR"/>
+        </w:rPr>
+        <w:t>out</w:t>
+      </w:r>
+      <w:proofErr w:type="spellEnd"/>
+      <w:r>
+        <w:rPr>
+          <w:rFonts w:ascii="Consolas" w:eastAsia="Times New Roman" w:hAnsi="Consolas" w:cs="Times New Roman"/>
+          <w:color w:val="CE9178"/>
+          <w:sz w:val="21"/>
+          <w:szCs w:val="21"/>
+          <w:lang w:eastAsia="es-AR"/>
+        </w:rPr>
+        <w:t>"</w:t>
+      </w:r>
+      <w:r>
+        <w:rPr>
+          <w:rFonts w:ascii="Consolas" w:eastAsia="Times New Roman" w:hAnsi="Consolas" w:cs="Times New Roman"/>
+          <w:color w:val="D4D4D4"/>
+          <w:sz w:val="21"/>
+          <w:szCs w:val="21"/>
+          <w:lang w:eastAsia="es-AR"/>
+        </w:rPr>
+        <w:t xml:space="preserve"> </w:t>
+      </w:r>
+      <w:r>
+        <w:rPr>
+          <w:rFonts w:ascii="Consolas" w:eastAsia="Times New Roman" w:hAnsi="Consolas" w:cs="Times New Roman"/>
+          <w:color w:val="9CDCFE"/>
+          <w:sz w:val="21"/>
+          <w:szCs w:val="21"/>
+          <w:lang w:eastAsia="es-AR"/>
+        </w:rPr>
+        <w:t>data-</w:t>
+      </w:r>
+      <w:proofErr w:type="spellStart"/>
+      <w:r>
+        <w:rPr>
+          <w:rFonts w:ascii="Consolas" w:eastAsia="Times New Roman" w:hAnsi="Consolas" w:cs="Times New Roman"/>
+          <w:color w:val="9CDCFE"/>
+          <w:sz w:val="21"/>
+          <w:szCs w:val="21"/>
+          <w:lang w:eastAsia="es-AR"/>
+        </w:rPr>
+        <w:t>aos</w:t>
+      </w:r>
+      <w:proofErr w:type="spellEnd"/>
+      <w:r>
+        <w:rPr>
+          <w:rFonts w:ascii="Consolas" w:eastAsia="Times New Roman" w:hAnsi="Consolas" w:cs="Times New Roman"/>
+          <w:color w:val="9CDCFE"/>
+          <w:sz w:val="21"/>
+          <w:szCs w:val="21"/>
+          <w:lang w:eastAsia="es-AR"/>
+        </w:rPr>
+        <w:t>-</w:t>
+      </w:r>
+      <w:proofErr w:type="spellStart"/>
+      <w:r>
+        <w:rPr>
+          <w:rFonts w:ascii="Consolas" w:eastAsia="Times New Roman" w:hAnsi="Consolas" w:cs="Times New Roman"/>
+          <w:color w:val="9CDCFE"/>
+          <w:sz w:val="21"/>
+          <w:szCs w:val="21"/>
+          <w:lang w:eastAsia="es-AR"/>
+        </w:rPr>
+        <w:t>duration</w:t>
+      </w:r>
+      <w:proofErr w:type="spellEnd"/>
+      <w:r>
+        <w:rPr>
+          <w:rFonts w:ascii="Consolas" w:eastAsia="Times New Roman" w:hAnsi="Consolas" w:cs="Times New Roman"/>
+          <w:color w:val="D4D4D4"/>
+          <w:sz w:val="21"/>
+          <w:szCs w:val="21"/>
+          <w:lang w:eastAsia="es-AR"/>
+        </w:rPr>
+        <w:t>=</w:t>
+      </w:r>
+      <w:r>
+        <w:rPr>
+          <w:rFonts w:ascii="Consolas" w:eastAsia="Times New Roman" w:hAnsi="Consolas" w:cs="Times New Roman"/>
+          <w:color w:val="CE9178"/>
+          <w:sz w:val="21"/>
+          <w:szCs w:val="21"/>
+          <w:lang w:eastAsia="es-AR"/>
+        </w:rPr>
+        <w:t>"800"</w:t>
+      </w:r>
+      <w:r>
+        <w:rPr>
+          <w:rFonts w:ascii="Consolas" w:eastAsia="Times New Roman" w:hAnsi="Consolas" w:cs="Times New Roman"/>
+          <w:color w:val="D4D4D4"/>
+          <w:sz w:val="21"/>
+          <w:szCs w:val="21"/>
+          <w:lang w:eastAsia="es-AR"/>
+        </w:rPr>
+        <w:t xml:space="preserve"> </w:t>
+      </w:r>
+      <w:proofErr w:type="spellStart"/>
+      <w:r>
+        <w:rPr>
+          <w:rFonts w:ascii="Consolas" w:eastAsia="Times New Roman" w:hAnsi="Consolas" w:cs="Times New Roman"/>
+          <w:color w:val="9CDCFE"/>
+          <w:sz w:val="21"/>
+          <w:szCs w:val="21"/>
+          <w:lang w:eastAsia="es-AR"/>
+        </w:rPr>
+        <w:t>class</w:t>
+      </w:r>
+      <w:proofErr w:type="spellEnd"/>
+      <w:r>
+        <w:rPr>
+          <w:rFonts w:ascii="Consolas" w:eastAsia="Times New Roman" w:hAnsi="Consolas" w:cs="Times New Roman"/>
+          <w:color w:val="D4D4D4"/>
+          <w:sz w:val="21"/>
+          <w:szCs w:val="21"/>
+          <w:lang w:eastAsia="es-AR"/>
+        </w:rPr>
+        <w:t>=</w:t>
+      </w:r>
+      <w:r>
+        <w:rPr>
+          <w:rFonts w:ascii="Consolas" w:eastAsia="Times New Roman" w:hAnsi="Consolas" w:cs="Times New Roman"/>
+          <w:color w:val="CE9178"/>
+          <w:sz w:val="21"/>
+          <w:szCs w:val="21"/>
+          <w:lang w:eastAsia="es-AR"/>
+        </w:rPr>
+        <w:t>"</w:t>
+      </w:r>
+      <w:proofErr w:type="spellStart"/>
+      <w:r>
+        <w:rPr>
+          <w:rFonts w:ascii="Consolas" w:eastAsia="Times New Roman" w:hAnsi="Consolas" w:cs="Times New Roman"/>
+          <w:color w:val="CE9178"/>
+          <w:sz w:val="21"/>
+          <w:szCs w:val="21"/>
+          <w:lang w:eastAsia="es-AR"/>
+        </w:rPr>
+        <w:t>main</w:t>
+      </w:r>
+      <w:proofErr w:type="spellEnd"/>
+      <w:r>
+        <w:rPr>
+          <w:rFonts w:ascii="Consolas" w:eastAsia="Times New Roman" w:hAnsi="Consolas" w:cs="Times New Roman"/>
+          <w:color w:val="CE9178"/>
+          <w:sz w:val="21"/>
+          <w:szCs w:val="21"/>
+          <w:lang w:eastAsia="es-AR"/>
+        </w:rPr>
+        <w:t>__titulo"</w:t>
+      </w:r>
+      <w:r>
+        <w:rPr>
+          <w:rFonts w:ascii="Consolas" w:eastAsia="Times New Roman" w:hAnsi="Consolas" w:cs="Times New Roman"/>
+          <w:color w:val="808080"/>
+          <w:sz w:val="21"/>
+          <w:szCs w:val="21"/>
+          <w:lang w:eastAsia="es-AR"/>
+        </w:rPr>
+        <w:t>&gt;</w:t>
+      </w:r>
+      <w:r>
+        <w:rPr>
+          <w:rFonts w:ascii="Consolas" w:eastAsia="Times New Roman" w:hAnsi="Consolas" w:cs="Times New Roman"/>
+          <w:color w:val="D4D4D4"/>
+          <w:sz w:val="21"/>
+          <w:szCs w:val="21"/>
+          <w:lang w:eastAsia="es-AR"/>
+        </w:rPr>
+        <w:t>Contacto</w:t>
+      </w:r>
+      <w:r>
+        <w:rPr>
+          <w:rFonts w:ascii="Consolas" w:eastAsia="Times New Roman" w:hAnsi="Consolas" w:cs="Times New Roman"/>
+          <w:color w:val="808080"/>
+          <w:sz w:val="21"/>
+          <w:szCs w:val="21"/>
+          <w:lang w:eastAsia="es-AR"/>
+        </w:rPr>
+        <w:t>&lt;/</w:t>
+      </w:r>
+      <w:r>
+        <w:rPr>
+          <w:rFonts w:ascii="Consolas" w:eastAsia="Times New Roman" w:hAnsi="Consolas" w:cs="Times New Roman"/>
+          <w:color w:val="569CD6"/>
+          <w:sz w:val="21"/>
+          <w:szCs w:val="21"/>
+          <w:lang w:eastAsia="es-AR"/>
+        </w:rPr>
+        <w:t>h1</w:t>
+      </w:r>
+      <w:r>
+        <w:rPr>
+          <w:rFonts w:ascii="Consolas" w:eastAsia="Times New Roman" w:hAnsi="Consolas" w:cs="Times New Roman"/>
+          <w:color w:val="808080"/>
+          <w:sz w:val="21"/>
+          <w:szCs w:val="21"/>
+          <w:lang w:eastAsia="es-AR"/>
+        </w:rPr>
+        <w:t>&gt;</w:t>
+      </w:r>
+    </w:p>
+    <w:p>
+      <w:pPr>
+        <w:pStyle w:val="Subttulo"/>
+        <w:spacing w:before="240" w:line="360" w:lineRule="auto"/>
+        <w:ind w:left="284"/>
+      </w:pPr>
+      <w:r>
+        <w:t>Usaremos h1 para los títulos principales de cada página. En esta sección colocaremos el título de sitio y añadimos también una animación de inicio.</w:t>
+      </w:r>
+    </w:p>
+    <w:p/>
     <w:p>
       <w:pPr>
         <w:spacing w:line="480" w:lineRule="auto"/>
         <w:rPr>
           <w:rStyle w:val="Textoennegrita"/>
           <w:i/>
-          <w:sz w:val="24"/>
-        </w:rPr>
-      </w:pPr>
-      <w:proofErr w:type="spellStart"/>
-      <w:proofErr w:type="gramStart"/>
+          <w:sz w:val="28"/>
+        </w:rPr>
+      </w:pPr>
       <w:r>
         <w:rPr>
           <w:rStyle w:val="Textoennegrita"/>
           <w:i/>
-          <w:sz w:val="24"/>
-        </w:rPr>
-        <w:t>pages</w:t>
-      </w:r>
-      <w:proofErr w:type="spellEnd"/>
+          <w:sz w:val="28"/>
+        </w:rPr>
+        <w:t xml:space="preserve">Santa </w:t>
+      </w:r>
+      <w:proofErr w:type="spellStart"/>
       <w:r>
         <w:rPr>
           <w:rStyle w:val="Textoennegrita"/>
           <w:i/>
-          <w:sz w:val="24"/>
-        </w:rPr>
-        <w:t>/</w:t>
-      </w:r>
+          <w:sz w:val="28"/>
+        </w:rPr>
+        <w:t>Melody</w:t>
+      </w:r>
+      <w:proofErr w:type="spellEnd"/>
       <w:r>
         <w:rPr>
           <w:rStyle w:val="Textoennegrita"/>
           <w:i/>
-          <w:sz w:val="24"/>
-        </w:rPr>
-        <w:t>contacto</w:t>
-      </w:r>
-      <w:r>
+          <w:sz w:val="28"/>
+        </w:rPr>
+        <w:t xml:space="preserve"> – Sitio Web en general</w:t>
+      </w:r>
+    </w:p>
+    <w:p>
+      <w:pPr>
+        <w:pStyle w:val="Subttulo"/>
+        <w:numPr>
+          <w:ilvl w:val="0"/>
+          <w:numId w:val="1"/>
+        </w:numPr>
+        <w:spacing w:line="276" w:lineRule="auto"/>
+        <w:ind w:left="284" w:hanging="283"/>
         <w:rPr>
           <w:rStyle w:val="Textoennegrita"/>
-          <w:i/>
-          <w:sz w:val="24"/>
-        </w:rPr>
-        <w:t>.html</w:t>
-      </w:r>
+        </w:rPr>
+      </w:pPr>
+      <w:r>
+        <w:rPr>
+          <w:rStyle w:val="Textoennegrita"/>
+        </w:rPr>
+        <w:t>Imágenes:</w:t>
+      </w:r>
+    </w:p>
+    <w:p>
+      <w:pPr>
+        <w:pStyle w:val="Subttulo"/>
+        <w:numPr>
+          <w:ilvl w:val="0"/>
+          <w:numId w:val="0"/>
+        </w:numPr>
+        <w:spacing w:line="276" w:lineRule="auto"/>
+        <w:ind w:left="284"/>
+        <w:rPr>
+          <w:u w:val="single"/>
+        </w:rPr>
+      </w:pPr>
+      <w:r>
+        <w:t>Se realizaron la optimización de las imágenes</w:t>
+      </w:r>
+      <w:r>
+        <w:t xml:space="preserve"> de todas las </w:t>
+      </w:r>
+      <w:proofErr w:type="spellStart"/>
+      <w:proofErr w:type="gramStart"/>
+      <w:r>
+        <w:t>paginas</w:t>
+      </w:r>
+      <w:proofErr w:type="spellEnd"/>
       <w:proofErr w:type="gramEnd"/>
-    </w:p>
-    <w:p>
-      <w:pPr>
-        <w:spacing w:line="480" w:lineRule="auto"/>
-        <w:rPr>
-          <w:rStyle w:val="Textoennegrita"/>
-          <w:i/>
-          <w:sz w:val="24"/>
-        </w:rPr>
-      </w:pPr>
-      <w:proofErr w:type="spellStart"/>
-      <w:proofErr w:type="gramStart"/>
-      <w:r>
-        <w:rPr>
-          <w:rStyle w:val="Textoennegrita"/>
-          <w:i/>
-          <w:sz w:val="24"/>
-        </w:rPr>
-        <w:t>pages</w:t>
-      </w:r>
-      <w:proofErr w:type="spellEnd"/>
-      <w:r>
-        <w:rPr>
-          <w:rStyle w:val="Textoennegrita"/>
-          <w:i/>
-          <w:sz w:val="24"/>
-        </w:rPr>
-        <w:t>/</w:t>
-      </w:r>
-      <w:r>
-        <w:rPr>
-          <w:rStyle w:val="Textoennegrita"/>
-          <w:i/>
-          <w:sz w:val="24"/>
-        </w:rPr>
-        <w:t>galeria</w:t>
-      </w:r>
-      <w:r>
-        <w:rPr>
-          <w:rStyle w:val="Textoennegrita"/>
-          <w:i/>
-          <w:sz w:val="24"/>
-        </w:rPr>
-        <w:t>.html</w:t>
-      </w:r>
-      <w:proofErr w:type="gramEnd"/>
-    </w:p>
-    <w:p>
-      <w:pPr>
-        <w:spacing w:line="480" w:lineRule="auto"/>
-        <w:rPr>
-          <w:rStyle w:val="Textoennegrita"/>
-          <w:i/>
-          <w:sz w:val="24"/>
-        </w:rPr>
-      </w:pPr>
-      <w:proofErr w:type="spellStart"/>
-      <w:proofErr w:type="gramStart"/>
-      <w:r>
-        <w:rPr>
-          <w:rStyle w:val="Textoennegrita"/>
-          <w:i/>
-          <w:sz w:val="24"/>
-        </w:rPr>
-        <w:t>pages</w:t>
-      </w:r>
-      <w:proofErr w:type="spellEnd"/>
-      <w:r>
-        <w:rPr>
-          <w:rStyle w:val="Textoennegrita"/>
-          <w:i/>
-          <w:sz w:val="24"/>
-        </w:rPr>
-        <w:t>/</w:t>
-      </w:r>
-      <w:r>
-        <w:rPr>
-          <w:rStyle w:val="Textoennegrita"/>
-          <w:i/>
-          <w:sz w:val="24"/>
-        </w:rPr>
-        <w:t>vinos</w:t>
-      </w:r>
-      <w:r>
-        <w:rPr>
-          <w:rStyle w:val="Textoennegrita"/>
-          <w:i/>
-          <w:sz w:val="24"/>
-        </w:rPr>
-        <w:t>.html</w:t>
-      </w:r>
-      <w:proofErr w:type="gramEnd"/>
-    </w:p>
-    <w:p>
-      <w:pPr>
-        <w:spacing w:line="480" w:lineRule="auto"/>
-        <w:rPr>
-          <w:rStyle w:val="Textoennegrita"/>
-          <w:i/>
-          <w:sz w:val="24"/>
-        </w:rPr>
-      </w:pPr>
-    </w:p>
-    <w:p>
-      <w:pPr>
-        <w:spacing w:line="480" w:lineRule="auto"/>
-        <w:rPr>
-          <w:rStyle w:val="Textoennegrita"/>
-          <w:i/>
-          <w:sz w:val="24"/>
-        </w:rPr>
-      </w:pPr>
-    </w:p>
-    <w:p>
-      <w:pPr>
-        <w:spacing w:line="480" w:lineRule="auto"/>
-        <w:rPr>
-          <w:rStyle w:val="Textoennegrita"/>
-          <w:i/>
-          <w:sz w:val="24"/>
-        </w:rPr>
-      </w:pPr>
-    </w:p>
-    <w:p>
-      <w:pPr>
-        <w:ind w:left="1"/>
-      </w:pPr>
+      <w:r>
+        <w:t xml:space="preserve"> del </w:t>
+      </w:r>
+      <w:proofErr w:type="spellStart"/>
+      <w:r>
+        <w:t>website</w:t>
+      </w:r>
+      <w:proofErr w:type="spellEnd"/>
+      <w:r>
+        <w:t xml:space="preserve"> </w:t>
+      </w:r>
+      <w:r>
+        <w:t>mediante Photoshop. Las mismas se cambiaron a una calidad médium con carga progresiva.</w:t>
+      </w:r>
     </w:p>
     <w:p>
       <w:pPr>
@@ -2263,7 +6017,7 @@
 </file>
 
 <file path=customXml/itemProps1.xml><?xml version="1.0" encoding="utf-8"?>
-<ds:datastoreItem xmlns:ds="http://schemas.openxmlformats.org/officeDocument/2006/customXml" ds:itemID="{C480B780-1AF3-4BE7-B7AB-B0D7D496A2B5}">
+<ds:datastoreItem xmlns:ds="http://schemas.openxmlformats.org/officeDocument/2006/customXml" ds:itemID="{8C7BCA5E-5CC9-4EF3-A9E7-DA714A8B3593}">
   <ds:schemaRefs>
     <ds:schemaRef ds:uri="http://schemas.openxmlformats.org/officeDocument/2006/bibliography"/>
   </ds:schemaRefs>

</xml_diff>